<commit_message>
Revised the proposal and updated the database for a new assignment.
</commit_message>
<xml_diff>
--- a/Web&Mobile Database Development CS-648/Hsuan_Yu_Liu_Capstone_Proposal.docx
+++ b/Web&Mobile Database Development CS-648/Hsuan_Yu_Liu_Capstone_Proposal.docx
@@ -4,6 +4,25 @@
   <w:body>
     <w:p>
       <w:pPr>
+        <w:rPr>
+          <w:rFonts w:ascii="Times New Roman" w:eastAsia="Times New Roman" w:hAnsi="Times New Roman" w:cs="Times New Roman"/>
+          <w:b/>
+          <w:sz w:val="24"/>
+          <w:szCs w:val="24"/>
+        </w:rPr>
+      </w:pPr>
+      <w:r>
+        <w:rPr>
+          <w:rFonts w:ascii="Times New Roman" w:eastAsia="Times New Roman" w:hAnsi="Times New Roman" w:cs="Times New Roman"/>
+          <w:b/>
+          <w:sz w:val="24"/>
+          <w:szCs w:val="24"/>
+        </w:rPr>
+        <w:t>Original proposal</w:t>
+      </w:r>
+    </w:p>
+    <w:p>
+      <w:pPr>
         <w:spacing w:after="0"/>
         <w:rPr>
           <w:rFonts w:ascii="Times New Roman" w:eastAsia="Times New Roman" w:hAnsi="Times New Roman" w:cs="Times New Roman"/>
@@ -64,7 +83,1070 @@
           <w:sz w:val="24"/>
           <w:szCs w:val="24"/>
         </w:rPr>
-        <w:t xml:space="preserve">The RFID Shopping was an application which uses RFID to verify IDs and purchase groceries. The application shall provide the functions, including what a list of products, prices, and total price which are token by a customer. What ingredients of each </w:t>
+        <w:t>The RFID Shopping was an application which uses RFID to verify IDs and purchase groceries. The application shall provide the functions, including what a list of products, prices, and total price which are token by a customer. What are ingredients of each product? What receipt history look like.</w:t>
+      </w:r>
+    </w:p>
+    <w:p>
+      <w:pPr>
+        <w:spacing w:before="200" w:after="0"/>
+        <w:rPr>
+          <w:rFonts w:ascii="Times New Roman" w:eastAsia="Times New Roman" w:hAnsi="Times New Roman" w:cs="Times New Roman"/>
+          <w:sz w:val="24"/>
+          <w:szCs w:val="24"/>
+        </w:rPr>
+      </w:pPr>
+      <w:r>
+        <w:rPr>
+          <w:rFonts w:ascii="Times New Roman" w:eastAsia="Times New Roman" w:hAnsi="Times New Roman" w:cs="Times New Roman"/>
+          <w:b/>
+          <w:sz w:val="24"/>
+          <w:szCs w:val="24"/>
+        </w:rPr>
+        <w:t>The system shall have these screens:</w:t>
+      </w:r>
+      <w:r>
+        <w:rPr>
+          <w:rFonts w:ascii="Times New Roman" w:eastAsia="Times New Roman" w:hAnsi="Times New Roman" w:cs="Times New Roman"/>
+          <w:sz w:val="24"/>
+          <w:szCs w:val="24"/>
+        </w:rPr>
+        <w:t xml:space="preserve"> </w:t>
+      </w:r>
+    </w:p>
+    <w:p>
+      <w:pPr>
+        <w:numPr>
+          <w:ilvl w:val="0"/>
+          <w:numId w:val="7"/>
+        </w:numPr>
+        <w:spacing w:after="0" w:line="256" w:lineRule="auto"/>
+        <w:rPr>
+          <w:rFonts w:ascii="Times New Roman" w:eastAsia="Times New Roman" w:hAnsi="Times New Roman" w:cs="Times New Roman"/>
+          <w:sz w:val="24"/>
+          <w:szCs w:val="24"/>
+        </w:rPr>
+      </w:pPr>
+      <w:r>
+        <w:rPr>
+          <w:rFonts w:ascii="Times New Roman" w:eastAsia="Times New Roman" w:hAnsi="Times New Roman" w:cs="Times New Roman"/>
+          <w:sz w:val="24"/>
+          <w:szCs w:val="24"/>
+        </w:rPr>
+        <w:t>A portal for login customer account.</w:t>
+      </w:r>
+    </w:p>
+    <w:p>
+      <w:pPr>
+        <w:numPr>
+          <w:ilvl w:val="0"/>
+          <w:numId w:val="7"/>
+        </w:numPr>
+        <w:spacing w:after="0" w:line="256" w:lineRule="auto"/>
+        <w:rPr>
+          <w:rFonts w:ascii="Times New Roman" w:eastAsia="Times New Roman" w:hAnsi="Times New Roman" w:cs="Times New Roman"/>
+          <w:sz w:val="24"/>
+          <w:szCs w:val="24"/>
+        </w:rPr>
+      </w:pPr>
+      <w:r>
+        <w:rPr>
+          <w:rFonts w:ascii="Times New Roman" w:eastAsia="Times New Roman" w:hAnsi="Times New Roman" w:cs="Times New Roman"/>
+          <w:sz w:val="24"/>
+          <w:szCs w:val="24"/>
+        </w:rPr>
+        <w:t>A dashboard for users to decide the functions, look up history, purchase groceries, and sign out.</w:t>
+      </w:r>
+    </w:p>
+    <w:p>
+      <w:pPr>
+        <w:numPr>
+          <w:ilvl w:val="0"/>
+          <w:numId w:val="7"/>
+        </w:numPr>
+        <w:spacing w:after="0" w:line="256" w:lineRule="auto"/>
+        <w:rPr>
+          <w:rFonts w:ascii="Times New Roman" w:eastAsia="Times New Roman" w:hAnsi="Times New Roman" w:cs="Times New Roman"/>
+          <w:sz w:val="24"/>
+          <w:szCs w:val="24"/>
+        </w:rPr>
+      </w:pPr>
+      <w:r>
+        <w:rPr>
+          <w:rFonts w:ascii="Times New Roman" w:eastAsia="Times New Roman" w:hAnsi="Times New Roman" w:cs="Times New Roman"/>
+          <w:sz w:val="24"/>
+          <w:szCs w:val="24"/>
+        </w:rPr>
+        <w:t>A screen to show a list of products, quantities, prices and total cost which customers want to purchase.</w:t>
+      </w:r>
+    </w:p>
+    <w:p>
+      <w:pPr>
+        <w:numPr>
+          <w:ilvl w:val="0"/>
+          <w:numId w:val="7"/>
+        </w:numPr>
+        <w:spacing w:after="0" w:line="256" w:lineRule="auto"/>
+        <w:rPr>
+          <w:rFonts w:ascii="Times New Roman" w:eastAsia="Times New Roman" w:hAnsi="Times New Roman" w:cs="Times New Roman"/>
+          <w:sz w:val="24"/>
+          <w:szCs w:val="24"/>
+        </w:rPr>
+      </w:pPr>
+      <w:r>
+        <w:rPr>
+          <w:rFonts w:ascii="Times New Roman" w:eastAsia="Times New Roman" w:hAnsi="Times New Roman" w:cs="Times New Roman"/>
+          <w:sz w:val="24"/>
+          <w:szCs w:val="24"/>
+        </w:rPr>
+        <w:t>A page for showing a product information including name, price, category. If it’s a food, then shows nutrition facts, and ingredients.</w:t>
+      </w:r>
+    </w:p>
+    <w:p>
+      <w:pPr>
+        <w:spacing w:before="200" w:after="0"/>
+        <w:rPr>
+          <w:rFonts w:ascii="Times New Roman" w:eastAsia="Times New Roman" w:hAnsi="Times New Roman" w:cs="Times New Roman"/>
+          <w:b/>
+          <w:sz w:val="24"/>
+          <w:szCs w:val="24"/>
+        </w:rPr>
+      </w:pPr>
+      <w:r>
+        <w:rPr>
+          <w:rFonts w:ascii="Times New Roman" w:eastAsia="Times New Roman" w:hAnsi="Times New Roman" w:cs="Times New Roman"/>
+          <w:b/>
+          <w:sz w:val="24"/>
+          <w:szCs w:val="24"/>
+        </w:rPr>
+        <w:t>Database:</w:t>
+      </w:r>
+    </w:p>
+    <w:p>
+      <w:pPr>
+        <w:spacing w:after="0"/>
+        <w:rPr>
+          <w:rFonts w:ascii="Times New Roman" w:eastAsia="Times New Roman" w:hAnsi="Times New Roman" w:cs="Times New Roman"/>
+          <w:sz w:val="24"/>
+          <w:szCs w:val="24"/>
+        </w:rPr>
+      </w:pPr>
+      <w:r>
+        <w:rPr>
+          <w:rFonts w:ascii="Times New Roman" w:eastAsia="Times New Roman" w:hAnsi="Times New Roman" w:cs="Times New Roman"/>
+          <w:sz w:val="24"/>
+          <w:szCs w:val="24"/>
+        </w:rPr>
+        <w:t>Primary tables:</w:t>
+      </w:r>
+    </w:p>
+    <w:p>
+      <w:pPr>
+        <w:numPr>
+          <w:ilvl w:val="0"/>
+          <w:numId w:val="8"/>
+        </w:numPr>
+        <w:spacing w:after="0" w:line="256" w:lineRule="auto"/>
+        <w:rPr>
+          <w:rFonts w:ascii="Times New Roman" w:eastAsia="Times New Roman" w:hAnsi="Times New Roman" w:cs="Times New Roman"/>
+          <w:sz w:val="24"/>
+          <w:szCs w:val="24"/>
+        </w:rPr>
+      </w:pPr>
+      <w:r>
+        <w:rPr>
+          <w:rFonts w:ascii="Times New Roman" w:eastAsia="Times New Roman" w:hAnsi="Times New Roman" w:cs="Times New Roman"/>
+          <w:sz w:val="24"/>
+          <w:szCs w:val="24"/>
+        </w:rPr>
+        <w:t>Customer</w:t>
+      </w:r>
+      <w:r>
+        <w:rPr>
+          <w:rFonts w:ascii="Times New Roman" w:eastAsia="Times New Roman" w:hAnsi="Times New Roman" w:cs="Times New Roman"/>
+          <w:sz w:val="24"/>
+          <w:szCs w:val="24"/>
+        </w:rPr>
+        <w:tab/>
+        <w:t xml:space="preserve">: Primary key: </w:t>
+      </w:r>
+      <w:proofErr w:type="spellStart"/>
+      <w:r>
+        <w:rPr>
+          <w:rFonts w:ascii="Times New Roman" w:eastAsia="Times New Roman" w:hAnsi="Times New Roman" w:cs="Times New Roman"/>
+          <w:sz w:val="24"/>
+          <w:szCs w:val="24"/>
+        </w:rPr>
+        <w:t>Customer_Id</w:t>
+      </w:r>
+      <w:proofErr w:type="spellEnd"/>
+      <w:r>
+        <w:rPr>
+          <w:rFonts w:ascii="Times New Roman" w:eastAsia="Times New Roman" w:hAnsi="Times New Roman" w:cs="Times New Roman"/>
+          <w:sz w:val="24"/>
+          <w:szCs w:val="24"/>
+        </w:rPr>
+        <w:t xml:space="preserve"> </w:t>
+      </w:r>
+    </w:p>
+    <w:p>
+      <w:pPr>
+        <w:numPr>
+          <w:ilvl w:val="0"/>
+          <w:numId w:val="8"/>
+        </w:numPr>
+        <w:spacing w:after="0" w:line="256" w:lineRule="auto"/>
+        <w:rPr>
+          <w:rFonts w:ascii="Times New Roman" w:eastAsia="Times New Roman" w:hAnsi="Times New Roman" w:cs="Times New Roman"/>
+          <w:sz w:val="24"/>
+          <w:szCs w:val="24"/>
+        </w:rPr>
+      </w:pPr>
+      <w:r>
+        <w:rPr>
+          <w:rFonts w:ascii="Times New Roman" w:eastAsia="Times New Roman" w:hAnsi="Times New Roman" w:cs="Times New Roman"/>
+          <w:sz w:val="24"/>
+          <w:szCs w:val="24"/>
+        </w:rPr>
+        <w:t>Receipts</w:t>
+      </w:r>
+      <w:r>
+        <w:rPr>
+          <w:rFonts w:ascii="Times New Roman" w:eastAsia="Times New Roman" w:hAnsi="Times New Roman" w:cs="Times New Roman"/>
+          <w:sz w:val="24"/>
+          <w:szCs w:val="24"/>
+        </w:rPr>
+        <w:tab/>
+        <w:t xml:space="preserve">: Primary key: </w:t>
+      </w:r>
+      <w:proofErr w:type="spellStart"/>
+      <w:r>
+        <w:rPr>
+          <w:rFonts w:ascii="Times New Roman" w:eastAsia="Times New Roman" w:hAnsi="Times New Roman" w:cs="Times New Roman"/>
+          <w:sz w:val="24"/>
+          <w:szCs w:val="24"/>
+        </w:rPr>
+        <w:t>Receipt_Id</w:t>
+      </w:r>
+      <w:proofErr w:type="spellEnd"/>
+      <w:r>
+        <w:rPr>
+          <w:rFonts w:ascii="Times New Roman" w:eastAsia="Times New Roman" w:hAnsi="Times New Roman" w:cs="Times New Roman"/>
+          <w:sz w:val="24"/>
+          <w:szCs w:val="24"/>
+        </w:rPr>
+        <w:t xml:space="preserve"> </w:t>
+      </w:r>
+      <w:r>
+        <w:rPr>
+          <w:rFonts w:ascii="Times New Roman" w:eastAsia="Times New Roman" w:hAnsi="Times New Roman" w:cs="Times New Roman"/>
+          <w:sz w:val="24"/>
+          <w:szCs w:val="24"/>
+        </w:rPr>
+        <w:tab/>
+        <w:t xml:space="preserve">; Foreign key: </w:t>
+      </w:r>
+      <w:proofErr w:type="spellStart"/>
+      <w:r>
+        <w:rPr>
+          <w:rFonts w:ascii="Times New Roman" w:eastAsia="Times New Roman" w:hAnsi="Times New Roman" w:cs="Times New Roman"/>
+          <w:sz w:val="24"/>
+          <w:szCs w:val="24"/>
+        </w:rPr>
+        <w:t>Customer_Id</w:t>
+      </w:r>
+      <w:proofErr w:type="spellEnd"/>
+      <w:r>
+        <w:rPr>
+          <w:rFonts w:ascii="Times New Roman" w:eastAsia="Times New Roman" w:hAnsi="Times New Roman" w:cs="Times New Roman"/>
+          <w:sz w:val="24"/>
+          <w:szCs w:val="24"/>
+        </w:rPr>
+        <w:t xml:space="preserve">, </w:t>
+      </w:r>
+      <w:proofErr w:type="spellStart"/>
+      <w:r>
+        <w:rPr>
+          <w:rFonts w:ascii="Times New Roman" w:eastAsia="Times New Roman" w:hAnsi="Times New Roman" w:cs="Times New Roman"/>
+          <w:sz w:val="24"/>
+          <w:szCs w:val="24"/>
+        </w:rPr>
+        <w:t>payment_way</w:t>
+      </w:r>
+      <w:proofErr w:type="spellEnd"/>
+    </w:p>
+    <w:p>
+      <w:pPr>
+        <w:numPr>
+          <w:ilvl w:val="0"/>
+          <w:numId w:val="8"/>
+        </w:numPr>
+        <w:spacing w:after="0" w:line="256" w:lineRule="auto"/>
+        <w:rPr>
+          <w:rFonts w:ascii="Times New Roman" w:eastAsia="Times New Roman" w:hAnsi="Times New Roman" w:cs="Times New Roman"/>
+          <w:sz w:val="24"/>
+          <w:szCs w:val="24"/>
+        </w:rPr>
+      </w:pPr>
+      <w:r>
+        <w:rPr>
+          <w:rFonts w:ascii="Times New Roman" w:eastAsia="Times New Roman" w:hAnsi="Times New Roman" w:cs="Times New Roman"/>
+          <w:sz w:val="24"/>
+          <w:szCs w:val="24"/>
+        </w:rPr>
+        <w:t>Products</w:t>
+      </w:r>
+      <w:r>
+        <w:rPr>
+          <w:rFonts w:ascii="Times New Roman" w:eastAsia="Times New Roman" w:hAnsi="Times New Roman" w:cs="Times New Roman"/>
+          <w:sz w:val="24"/>
+          <w:szCs w:val="24"/>
+        </w:rPr>
+        <w:tab/>
+        <w:t xml:space="preserve">: Primary key: </w:t>
+      </w:r>
+      <w:proofErr w:type="spellStart"/>
+      <w:r>
+        <w:rPr>
+          <w:rFonts w:ascii="Times New Roman" w:eastAsia="Times New Roman" w:hAnsi="Times New Roman" w:cs="Times New Roman"/>
+          <w:sz w:val="24"/>
+          <w:szCs w:val="24"/>
+        </w:rPr>
+        <w:t>Product_Id</w:t>
+      </w:r>
+      <w:proofErr w:type="spellEnd"/>
+      <w:r>
+        <w:rPr>
+          <w:rFonts w:ascii="Times New Roman" w:eastAsia="Times New Roman" w:hAnsi="Times New Roman" w:cs="Times New Roman"/>
+          <w:sz w:val="24"/>
+          <w:szCs w:val="24"/>
+        </w:rPr>
+        <w:tab/>
+        <w:t xml:space="preserve">; Foreign key: </w:t>
+      </w:r>
+      <w:proofErr w:type="spellStart"/>
+      <w:r>
+        <w:rPr>
+          <w:rFonts w:ascii="Times New Roman" w:eastAsia="Times New Roman" w:hAnsi="Times New Roman" w:cs="Times New Roman"/>
+          <w:sz w:val="24"/>
+          <w:szCs w:val="24"/>
+        </w:rPr>
+        <w:t>category_name</w:t>
+      </w:r>
+      <w:proofErr w:type="spellEnd"/>
+    </w:p>
+    <w:p>
+      <w:pPr>
+        <w:numPr>
+          <w:ilvl w:val="0"/>
+          <w:numId w:val="8"/>
+        </w:numPr>
+        <w:spacing w:after="0" w:line="256" w:lineRule="auto"/>
+        <w:rPr>
+          <w:rFonts w:ascii="Times New Roman" w:eastAsia="Times New Roman" w:hAnsi="Times New Roman" w:cs="Times New Roman"/>
+          <w:sz w:val="24"/>
+          <w:szCs w:val="24"/>
+        </w:rPr>
+      </w:pPr>
+      <w:proofErr w:type="spellStart"/>
+      <w:r>
+        <w:rPr>
+          <w:rFonts w:ascii="Times New Roman" w:eastAsia="Times New Roman" w:hAnsi="Times New Roman" w:cs="Times New Roman"/>
+          <w:sz w:val="24"/>
+          <w:szCs w:val="24"/>
+        </w:rPr>
+        <w:t>NutritionFacts</w:t>
+      </w:r>
+      <w:proofErr w:type="spellEnd"/>
+      <w:r>
+        <w:rPr>
+          <w:rFonts w:ascii="Times New Roman" w:eastAsia="Times New Roman" w:hAnsi="Times New Roman" w:cs="Times New Roman"/>
+          <w:sz w:val="24"/>
+          <w:szCs w:val="24"/>
+        </w:rPr>
+        <w:tab/>
+        <w:t xml:space="preserve">: Primary key: </w:t>
+      </w:r>
+      <w:proofErr w:type="spellStart"/>
+      <w:r>
+        <w:rPr>
+          <w:rFonts w:ascii="Times New Roman" w:eastAsia="Times New Roman" w:hAnsi="Times New Roman" w:cs="Times New Roman"/>
+          <w:sz w:val="24"/>
+          <w:szCs w:val="24"/>
+        </w:rPr>
+        <w:t>NutritionFacts_Id</w:t>
+      </w:r>
+      <w:proofErr w:type="spellEnd"/>
+    </w:p>
+    <w:p>
+      <w:pPr>
+        <w:spacing w:after="200"/>
+        <w:rPr>
+          <w:rFonts w:ascii="Times New Roman" w:eastAsia="Times New Roman" w:hAnsi="Times New Roman" w:cs="Times New Roman"/>
+          <w:sz w:val="24"/>
+          <w:szCs w:val="24"/>
+        </w:rPr>
+      </w:pPr>
+      <w:r>
+        <w:rPr>
+          <w:rFonts w:ascii="Times New Roman" w:eastAsia="Times New Roman" w:hAnsi="Times New Roman" w:cs="Times New Roman"/>
+          <w:sz w:val="24"/>
+          <w:szCs w:val="24"/>
+        </w:rPr>
+        <w:t xml:space="preserve">The Customers table will contain name, customer id, RFID ID, password, e-mail, and phone number, receipt(s). The Products tables will have, </w:t>
+      </w:r>
+      <w:proofErr w:type="spellStart"/>
+      <w:r>
+        <w:rPr>
+          <w:rFonts w:ascii="Times New Roman" w:eastAsia="Times New Roman" w:hAnsi="Times New Roman" w:cs="Times New Roman"/>
+          <w:sz w:val="24"/>
+          <w:szCs w:val="24"/>
+        </w:rPr>
+        <w:t>Product_Id</w:t>
+      </w:r>
+      <w:proofErr w:type="spellEnd"/>
+      <w:r>
+        <w:rPr>
+          <w:rFonts w:ascii="Times New Roman" w:eastAsia="Times New Roman" w:hAnsi="Times New Roman" w:cs="Times New Roman"/>
+          <w:sz w:val="24"/>
+          <w:szCs w:val="24"/>
+        </w:rPr>
+        <w:t xml:space="preserve">, product </w:t>
+      </w:r>
+      <w:proofErr w:type="spellStart"/>
+      <w:proofErr w:type="gramStart"/>
+      <w:r>
+        <w:rPr>
+          <w:rFonts w:ascii="Times New Roman" w:eastAsia="Times New Roman" w:hAnsi="Times New Roman" w:cs="Times New Roman"/>
+          <w:sz w:val="24"/>
+          <w:szCs w:val="24"/>
+        </w:rPr>
+        <w:t>name,category</w:t>
+      </w:r>
+      <w:proofErr w:type="spellEnd"/>
+      <w:proofErr w:type="gramEnd"/>
+      <w:r>
+        <w:rPr>
+          <w:rFonts w:ascii="Times New Roman" w:eastAsia="Times New Roman" w:hAnsi="Times New Roman" w:cs="Times New Roman"/>
+          <w:sz w:val="24"/>
+          <w:szCs w:val="24"/>
+        </w:rPr>
+        <w:t xml:space="preserve">, price, and ingredients. The Receipts table would have the </w:t>
+      </w:r>
+      <w:proofErr w:type="spellStart"/>
+      <w:r>
+        <w:rPr>
+          <w:rFonts w:ascii="Times New Roman" w:eastAsia="Times New Roman" w:hAnsi="Times New Roman" w:cs="Times New Roman"/>
+          <w:sz w:val="24"/>
+          <w:szCs w:val="24"/>
+        </w:rPr>
+        <w:t>Receipt_</w:t>
+      </w:r>
+      <w:proofErr w:type="gramStart"/>
+      <w:r>
+        <w:rPr>
+          <w:rFonts w:ascii="Times New Roman" w:eastAsia="Times New Roman" w:hAnsi="Times New Roman" w:cs="Times New Roman"/>
+          <w:sz w:val="24"/>
+          <w:szCs w:val="24"/>
+        </w:rPr>
+        <w:t>Id</w:t>
+      </w:r>
+      <w:proofErr w:type="spellEnd"/>
+      <w:r>
+        <w:rPr>
+          <w:rFonts w:ascii="Times New Roman" w:eastAsia="Times New Roman" w:hAnsi="Times New Roman" w:cs="Times New Roman"/>
+          <w:sz w:val="24"/>
+          <w:szCs w:val="24"/>
+        </w:rPr>
+        <w:t xml:space="preserve"> ,</w:t>
+      </w:r>
+      <w:proofErr w:type="gramEnd"/>
+      <w:r>
+        <w:rPr>
+          <w:rFonts w:ascii="Times New Roman" w:eastAsia="Times New Roman" w:hAnsi="Times New Roman" w:cs="Times New Roman"/>
+          <w:sz w:val="24"/>
+          <w:szCs w:val="24"/>
+        </w:rPr>
+        <w:t xml:space="preserve"> </w:t>
+      </w:r>
+      <w:proofErr w:type="spellStart"/>
+      <w:r>
+        <w:rPr>
+          <w:rFonts w:ascii="Times New Roman" w:eastAsia="Times New Roman" w:hAnsi="Times New Roman" w:cs="Times New Roman"/>
+          <w:sz w:val="24"/>
+          <w:szCs w:val="24"/>
+        </w:rPr>
+        <w:t>Customer_Id</w:t>
+      </w:r>
+      <w:proofErr w:type="spellEnd"/>
+      <w:r>
+        <w:rPr>
+          <w:rFonts w:ascii="Times New Roman" w:eastAsia="Times New Roman" w:hAnsi="Times New Roman" w:cs="Times New Roman"/>
+          <w:sz w:val="24"/>
+          <w:szCs w:val="24"/>
+        </w:rPr>
+        <w:t xml:space="preserve"> , sum of prices, </w:t>
+      </w:r>
+      <w:proofErr w:type="spellStart"/>
+      <w:r>
+        <w:rPr>
+          <w:rFonts w:ascii="Times New Roman" w:eastAsia="Times New Roman" w:hAnsi="Times New Roman" w:cs="Times New Roman"/>
+          <w:sz w:val="24"/>
+          <w:szCs w:val="24"/>
+        </w:rPr>
+        <w:t>payment_way</w:t>
+      </w:r>
+      <w:proofErr w:type="spellEnd"/>
+      <w:r>
+        <w:rPr>
+          <w:rFonts w:ascii="Times New Roman" w:eastAsia="Times New Roman" w:hAnsi="Times New Roman" w:cs="Times New Roman"/>
+          <w:sz w:val="24"/>
+          <w:szCs w:val="24"/>
+        </w:rPr>
+        <w:t xml:space="preserve">, date, and product(s). </w:t>
+      </w:r>
+      <w:proofErr w:type="spellStart"/>
+      <w:r>
+        <w:rPr>
+          <w:rFonts w:ascii="Times New Roman" w:eastAsia="Times New Roman" w:hAnsi="Times New Roman" w:cs="Times New Roman"/>
+          <w:sz w:val="24"/>
+          <w:szCs w:val="24"/>
+        </w:rPr>
+        <w:t>NutritionFacts</w:t>
+      </w:r>
+      <w:proofErr w:type="spellEnd"/>
+      <w:r>
+        <w:rPr>
+          <w:rFonts w:ascii="Times New Roman" w:eastAsia="Times New Roman" w:hAnsi="Times New Roman" w:cs="Times New Roman"/>
+          <w:sz w:val="24"/>
+          <w:szCs w:val="24"/>
+        </w:rPr>
+        <w:t xml:space="preserve"> will include serving </w:t>
+      </w:r>
+      <w:proofErr w:type="spellStart"/>
+      <w:proofErr w:type="gramStart"/>
+      <w:r>
+        <w:rPr>
+          <w:rFonts w:ascii="Times New Roman" w:eastAsia="Times New Roman" w:hAnsi="Times New Roman" w:cs="Times New Roman"/>
+          <w:sz w:val="24"/>
+          <w:szCs w:val="24"/>
+        </w:rPr>
+        <w:t>size,serving</w:t>
+      </w:r>
+      <w:proofErr w:type="spellEnd"/>
+      <w:proofErr w:type="gramEnd"/>
+      <w:r>
+        <w:rPr>
+          <w:rFonts w:ascii="Times New Roman" w:eastAsia="Times New Roman" w:hAnsi="Times New Roman" w:cs="Times New Roman"/>
+          <w:sz w:val="24"/>
+          <w:szCs w:val="24"/>
+        </w:rPr>
+        <w:t xml:space="preserve"> per container, calories, saturated fat, trans fat, sodium, potassium, total carbohydrate, dietary fiber, sugars, and protein.</w:t>
+      </w:r>
+    </w:p>
+    <w:p>
+      <w:pPr>
+        <w:spacing w:after="0"/>
+        <w:rPr>
+          <w:rFonts w:ascii="Times New Roman" w:eastAsia="Times New Roman" w:hAnsi="Times New Roman" w:cs="Times New Roman"/>
+          <w:sz w:val="24"/>
+          <w:szCs w:val="24"/>
+        </w:rPr>
+      </w:pPr>
+      <w:r>
+        <w:rPr>
+          <w:rFonts w:ascii="Times New Roman" w:eastAsia="Times New Roman" w:hAnsi="Times New Roman" w:cs="Times New Roman"/>
+          <w:sz w:val="24"/>
+          <w:szCs w:val="24"/>
+        </w:rPr>
+        <w:t>The following support/lookup tables:</w:t>
+      </w:r>
+    </w:p>
+    <w:p>
+      <w:pPr>
+        <w:numPr>
+          <w:ilvl w:val="0"/>
+          <w:numId w:val="9"/>
+        </w:numPr>
+        <w:spacing w:after="0" w:line="256" w:lineRule="auto"/>
+        <w:rPr>
+          <w:rFonts w:ascii="Times New Roman" w:eastAsia="Times New Roman" w:hAnsi="Times New Roman" w:cs="Times New Roman"/>
+          <w:sz w:val="24"/>
+          <w:szCs w:val="24"/>
+        </w:rPr>
+      </w:pPr>
+      <w:r>
+        <w:rPr>
+          <w:rFonts w:ascii="Times New Roman" w:eastAsia="Times New Roman" w:hAnsi="Times New Roman" w:cs="Times New Roman"/>
+          <w:sz w:val="24"/>
+          <w:szCs w:val="24"/>
+        </w:rPr>
+        <w:t>Categories</w:t>
+      </w:r>
+      <w:r>
+        <w:rPr>
+          <w:rFonts w:ascii="Times New Roman" w:eastAsia="Times New Roman" w:hAnsi="Times New Roman" w:cs="Times New Roman"/>
+          <w:sz w:val="24"/>
+          <w:szCs w:val="24"/>
+        </w:rPr>
+        <w:tab/>
+        <w:t xml:space="preserve">: Primary key: </w:t>
+      </w:r>
+      <w:proofErr w:type="spellStart"/>
+      <w:r>
+        <w:rPr>
+          <w:rFonts w:ascii="Times New Roman" w:eastAsia="Times New Roman" w:hAnsi="Times New Roman" w:cs="Times New Roman"/>
+          <w:sz w:val="24"/>
+          <w:szCs w:val="24"/>
+        </w:rPr>
+        <w:t>category_name</w:t>
+      </w:r>
+      <w:proofErr w:type="spellEnd"/>
+    </w:p>
+    <w:p>
+      <w:pPr>
+        <w:numPr>
+          <w:ilvl w:val="0"/>
+          <w:numId w:val="9"/>
+        </w:numPr>
+        <w:spacing w:after="0" w:line="256" w:lineRule="auto"/>
+        <w:rPr>
+          <w:rFonts w:ascii="Times New Roman" w:eastAsia="Times New Roman" w:hAnsi="Times New Roman" w:cs="Times New Roman"/>
+          <w:sz w:val="24"/>
+          <w:szCs w:val="24"/>
+        </w:rPr>
+      </w:pPr>
+      <w:proofErr w:type="spellStart"/>
+      <w:r>
+        <w:rPr>
+          <w:rFonts w:ascii="Times New Roman" w:eastAsia="Times New Roman" w:hAnsi="Times New Roman" w:cs="Times New Roman"/>
+          <w:sz w:val="24"/>
+          <w:szCs w:val="24"/>
+        </w:rPr>
+        <w:t>Ways_to_pay</w:t>
+      </w:r>
+      <w:proofErr w:type="spellEnd"/>
+      <w:r>
+        <w:rPr>
+          <w:rFonts w:ascii="Times New Roman" w:eastAsia="Times New Roman" w:hAnsi="Times New Roman" w:cs="Times New Roman"/>
+          <w:sz w:val="24"/>
+          <w:szCs w:val="24"/>
+        </w:rPr>
+        <w:tab/>
+        <w:t xml:space="preserve">: Primary key: </w:t>
+      </w:r>
+      <w:proofErr w:type="spellStart"/>
+      <w:r>
+        <w:rPr>
+          <w:rFonts w:ascii="Times New Roman" w:eastAsia="Times New Roman" w:hAnsi="Times New Roman" w:cs="Times New Roman"/>
+          <w:sz w:val="24"/>
+          <w:szCs w:val="24"/>
+        </w:rPr>
+        <w:t>payment_way</w:t>
+      </w:r>
+      <w:proofErr w:type="spellEnd"/>
+    </w:p>
+    <w:p>
+      <w:pPr>
+        <w:spacing w:after="200"/>
+        <w:rPr>
+          <w:rFonts w:ascii="Times New Roman" w:eastAsia="Times New Roman" w:hAnsi="Times New Roman" w:cs="Times New Roman"/>
+          <w:sz w:val="24"/>
+          <w:szCs w:val="24"/>
+        </w:rPr>
+      </w:pPr>
+      <w:r>
+        <w:rPr>
+          <w:rFonts w:ascii="Times New Roman" w:eastAsia="Times New Roman" w:hAnsi="Times New Roman" w:cs="Times New Roman"/>
+          <w:sz w:val="24"/>
+          <w:szCs w:val="24"/>
+        </w:rPr>
+        <w:t>Category identify what kind of categories (i.e. Grocery, Household Essential, School &amp; Office Supplies, etc.) is it. Ways to pay will identify the payment method types, such as credit/debit cards or cash.</w:t>
+      </w:r>
+    </w:p>
+    <w:p>
+      <w:pPr>
+        <w:spacing w:after="0"/>
+        <w:rPr>
+          <w:rFonts w:ascii="Times New Roman" w:eastAsia="Times New Roman" w:hAnsi="Times New Roman" w:cs="Times New Roman"/>
+          <w:sz w:val="24"/>
+          <w:szCs w:val="24"/>
+        </w:rPr>
+      </w:pPr>
+      <w:r>
+        <w:rPr>
+          <w:rFonts w:ascii="Times New Roman" w:eastAsia="Times New Roman" w:hAnsi="Times New Roman" w:cs="Times New Roman"/>
+          <w:sz w:val="24"/>
+          <w:szCs w:val="24"/>
+        </w:rPr>
+        <w:t>Linking tables:</w:t>
+      </w:r>
+    </w:p>
+    <w:p>
+      <w:pPr>
+        <w:numPr>
+          <w:ilvl w:val="0"/>
+          <w:numId w:val="9"/>
+        </w:numPr>
+        <w:spacing w:after="0" w:line="256" w:lineRule="auto"/>
+        <w:rPr>
+          <w:rFonts w:ascii="Times New Roman" w:eastAsia="Times New Roman" w:hAnsi="Times New Roman" w:cs="Times New Roman"/>
+          <w:sz w:val="24"/>
+          <w:szCs w:val="24"/>
+        </w:rPr>
+      </w:pPr>
+      <w:proofErr w:type="spellStart"/>
+      <w:r>
+        <w:rPr>
+          <w:rFonts w:ascii="Times New Roman" w:eastAsia="Times New Roman" w:hAnsi="Times New Roman" w:cs="Times New Roman"/>
+          <w:sz w:val="24"/>
+          <w:szCs w:val="24"/>
+        </w:rPr>
+        <w:t>Customers_to_Receipts</w:t>
+      </w:r>
+      <w:proofErr w:type="spellEnd"/>
+      <w:r>
+        <w:rPr>
+          <w:rFonts w:ascii="Times New Roman" w:eastAsia="Times New Roman" w:hAnsi="Times New Roman" w:cs="Times New Roman"/>
+          <w:sz w:val="24"/>
+          <w:szCs w:val="24"/>
+        </w:rPr>
+        <w:tab/>
+        <w:t xml:space="preserve">: Primary key: </w:t>
+      </w:r>
+      <w:proofErr w:type="spellStart"/>
+      <w:r>
+        <w:rPr>
+          <w:rFonts w:ascii="Times New Roman" w:eastAsia="Times New Roman" w:hAnsi="Times New Roman" w:cs="Times New Roman"/>
+          <w:sz w:val="24"/>
+          <w:szCs w:val="24"/>
+        </w:rPr>
+        <w:t>CToR_</w:t>
+      </w:r>
+      <w:proofErr w:type="gramStart"/>
+      <w:r>
+        <w:rPr>
+          <w:rFonts w:ascii="Times New Roman" w:eastAsia="Times New Roman" w:hAnsi="Times New Roman" w:cs="Times New Roman"/>
+          <w:sz w:val="24"/>
+          <w:szCs w:val="24"/>
+        </w:rPr>
+        <w:t>Id</w:t>
+      </w:r>
+      <w:proofErr w:type="spellEnd"/>
+      <w:r>
+        <w:rPr>
+          <w:rFonts w:ascii="Times New Roman" w:eastAsia="Times New Roman" w:hAnsi="Times New Roman" w:cs="Times New Roman"/>
+          <w:sz w:val="24"/>
+          <w:szCs w:val="24"/>
+        </w:rPr>
+        <w:t xml:space="preserve"> ;</w:t>
+      </w:r>
+      <w:proofErr w:type="gramEnd"/>
+      <w:r>
+        <w:rPr>
+          <w:rFonts w:ascii="Times New Roman" w:eastAsia="Times New Roman" w:hAnsi="Times New Roman" w:cs="Times New Roman"/>
+          <w:sz w:val="24"/>
+          <w:szCs w:val="24"/>
+        </w:rPr>
+        <w:t xml:space="preserve"> Foreign key: </w:t>
+      </w:r>
+      <w:proofErr w:type="spellStart"/>
+      <w:r>
+        <w:rPr>
+          <w:rFonts w:ascii="Times New Roman" w:eastAsia="Times New Roman" w:hAnsi="Times New Roman" w:cs="Times New Roman"/>
+          <w:sz w:val="24"/>
+          <w:szCs w:val="24"/>
+        </w:rPr>
+        <w:t>Customer_Id</w:t>
+      </w:r>
+      <w:proofErr w:type="spellEnd"/>
+      <w:r>
+        <w:rPr>
+          <w:rFonts w:ascii="Times New Roman" w:eastAsia="Times New Roman" w:hAnsi="Times New Roman" w:cs="Times New Roman"/>
+          <w:sz w:val="24"/>
+          <w:szCs w:val="24"/>
+        </w:rPr>
+        <w:t xml:space="preserve"> , </w:t>
+      </w:r>
+      <w:proofErr w:type="spellStart"/>
+      <w:r>
+        <w:rPr>
+          <w:rFonts w:ascii="Times New Roman" w:eastAsia="Times New Roman" w:hAnsi="Times New Roman" w:cs="Times New Roman"/>
+          <w:sz w:val="24"/>
+          <w:szCs w:val="24"/>
+        </w:rPr>
+        <w:t>Receipt_Id</w:t>
+      </w:r>
+      <w:proofErr w:type="spellEnd"/>
+    </w:p>
+    <w:p>
+      <w:pPr>
+        <w:numPr>
+          <w:ilvl w:val="0"/>
+          <w:numId w:val="9"/>
+        </w:numPr>
+        <w:spacing w:after="0" w:line="256" w:lineRule="auto"/>
+        <w:rPr>
+          <w:rFonts w:ascii="Times New Roman" w:eastAsia="Times New Roman" w:hAnsi="Times New Roman" w:cs="Times New Roman"/>
+          <w:sz w:val="24"/>
+          <w:szCs w:val="24"/>
+        </w:rPr>
+      </w:pPr>
+      <w:proofErr w:type="spellStart"/>
+      <w:r>
+        <w:rPr>
+          <w:rFonts w:ascii="Times New Roman" w:eastAsia="Times New Roman" w:hAnsi="Times New Roman" w:cs="Times New Roman"/>
+          <w:sz w:val="24"/>
+          <w:szCs w:val="24"/>
+        </w:rPr>
+        <w:t>Receipts_to_Products</w:t>
+      </w:r>
+      <w:proofErr w:type="spellEnd"/>
+      <w:r>
+        <w:rPr>
+          <w:rFonts w:ascii="Times New Roman" w:eastAsia="Times New Roman" w:hAnsi="Times New Roman" w:cs="Times New Roman"/>
+          <w:sz w:val="24"/>
+          <w:szCs w:val="24"/>
+        </w:rPr>
+        <w:tab/>
+      </w:r>
+      <w:r>
+        <w:rPr>
+          <w:rFonts w:ascii="Times New Roman" w:eastAsia="Times New Roman" w:hAnsi="Times New Roman" w:cs="Times New Roman"/>
+          <w:sz w:val="24"/>
+          <w:szCs w:val="24"/>
+        </w:rPr>
+        <w:tab/>
+        <w:t xml:space="preserve">: Primary key: </w:t>
+      </w:r>
+      <w:proofErr w:type="spellStart"/>
+      <w:r>
+        <w:rPr>
+          <w:rFonts w:ascii="Times New Roman" w:eastAsia="Times New Roman" w:hAnsi="Times New Roman" w:cs="Times New Roman"/>
+          <w:sz w:val="24"/>
+          <w:szCs w:val="24"/>
+        </w:rPr>
+        <w:t>RToP_</w:t>
+      </w:r>
+      <w:proofErr w:type="gramStart"/>
+      <w:r>
+        <w:rPr>
+          <w:rFonts w:ascii="Times New Roman" w:eastAsia="Times New Roman" w:hAnsi="Times New Roman" w:cs="Times New Roman"/>
+          <w:sz w:val="24"/>
+          <w:szCs w:val="24"/>
+        </w:rPr>
+        <w:t>Id</w:t>
+      </w:r>
+      <w:proofErr w:type="spellEnd"/>
+      <w:r>
+        <w:rPr>
+          <w:rFonts w:ascii="Times New Roman" w:eastAsia="Times New Roman" w:hAnsi="Times New Roman" w:cs="Times New Roman"/>
+          <w:sz w:val="24"/>
+          <w:szCs w:val="24"/>
+        </w:rPr>
+        <w:t xml:space="preserve"> ;</w:t>
+      </w:r>
+      <w:proofErr w:type="gramEnd"/>
+      <w:r>
+        <w:rPr>
+          <w:rFonts w:ascii="Times New Roman" w:eastAsia="Times New Roman" w:hAnsi="Times New Roman" w:cs="Times New Roman"/>
+          <w:sz w:val="24"/>
+          <w:szCs w:val="24"/>
+        </w:rPr>
+        <w:t xml:space="preserve"> Foreign key: </w:t>
+      </w:r>
+      <w:proofErr w:type="spellStart"/>
+      <w:r>
+        <w:rPr>
+          <w:rFonts w:ascii="Times New Roman" w:eastAsia="Times New Roman" w:hAnsi="Times New Roman" w:cs="Times New Roman"/>
+          <w:sz w:val="24"/>
+          <w:szCs w:val="24"/>
+        </w:rPr>
+        <w:t>Receipt_Id</w:t>
+      </w:r>
+      <w:proofErr w:type="spellEnd"/>
+      <w:r>
+        <w:rPr>
+          <w:rFonts w:ascii="Times New Roman" w:eastAsia="Times New Roman" w:hAnsi="Times New Roman" w:cs="Times New Roman"/>
+          <w:sz w:val="24"/>
+          <w:szCs w:val="24"/>
+        </w:rPr>
+        <w:t xml:space="preserve">, </w:t>
+      </w:r>
+      <w:proofErr w:type="spellStart"/>
+      <w:r>
+        <w:rPr>
+          <w:rFonts w:ascii="Times New Roman" w:eastAsia="Times New Roman" w:hAnsi="Times New Roman" w:cs="Times New Roman"/>
+          <w:sz w:val="24"/>
+          <w:szCs w:val="24"/>
+        </w:rPr>
+        <w:t>Product_Id</w:t>
+      </w:r>
+      <w:proofErr w:type="spellEnd"/>
+    </w:p>
+    <w:p>
+      <w:pPr>
+        <w:spacing w:after="0"/>
+        <w:rPr>
+          <w:rFonts w:ascii="Times New Roman" w:eastAsia="Times New Roman" w:hAnsi="Times New Roman" w:cs="Times New Roman"/>
+          <w:sz w:val="24"/>
+          <w:szCs w:val="24"/>
+        </w:rPr>
+      </w:pPr>
+      <w:r>
+        <w:rPr>
+          <w:rFonts w:ascii="Times New Roman" w:eastAsia="Times New Roman" w:hAnsi="Times New Roman" w:cs="Times New Roman"/>
+          <w:sz w:val="24"/>
+          <w:szCs w:val="24"/>
+        </w:rPr>
+        <w:t>Since a customer can have multiple receipts, and a receipt can have multiple products, intermediary tables are needed.</w:t>
+      </w:r>
+    </w:p>
+    <w:p>
+      <w:pPr>
+        <w:spacing w:after="0"/>
+        <w:rPr>
+          <w:rFonts w:ascii="Times New Roman" w:eastAsia="Times New Roman" w:hAnsi="Times New Roman" w:cs="Times New Roman"/>
+          <w:sz w:val="24"/>
+          <w:szCs w:val="24"/>
+        </w:rPr>
+      </w:pPr>
+    </w:p>
+    <w:p>
+      <w:pPr>
+        <w:spacing w:after="0"/>
+        <w:rPr>
+          <w:rFonts w:ascii="Times New Roman" w:eastAsia="Times New Roman" w:hAnsi="Times New Roman" w:cs="Times New Roman"/>
+          <w:b/>
+          <w:sz w:val="24"/>
+          <w:szCs w:val="24"/>
+        </w:rPr>
+      </w:pPr>
+      <w:r>
+        <w:rPr>
+          <w:rFonts w:ascii="Times New Roman" w:eastAsia="Times New Roman" w:hAnsi="Times New Roman" w:cs="Times New Roman"/>
+          <w:b/>
+          <w:sz w:val="24"/>
+          <w:szCs w:val="24"/>
+        </w:rPr>
+        <w:t>Ideas/concerns:</w:t>
+      </w:r>
+    </w:p>
+    <w:p>
+      <w:pPr>
+        <w:rPr>
+          <w:rFonts w:ascii="Times New Roman" w:eastAsia="Times New Roman" w:hAnsi="Times New Roman" w:cs="Times New Roman"/>
+          <w:b/>
+          <w:sz w:val="24"/>
+          <w:szCs w:val="24"/>
+        </w:rPr>
+      </w:pPr>
+      <w:r>
+        <w:rPr>
+          <w:rFonts w:ascii="Times New Roman" w:eastAsia="Times New Roman" w:hAnsi="Times New Roman" w:cs="Times New Roman"/>
+          <w:sz w:val="24"/>
+          <w:szCs w:val="24"/>
+        </w:rPr>
+        <w:t>A vendor will categorize all the products into specific groups, but some products belong to multiple categories. For example, adhesive tapes are not only office supplies but also paint supplies. If a vendor wants to give a discount on tapes via using “office supplies” to query products, the vendor would miss altering the tapes whose categories are “Paint supplies”.  To simplify first phase, I will postpone updating nutrition facts for each product. It will only include default values. In the future, I propose to memory the lowest prices of each product.</w:t>
+      </w:r>
+      <w:r>
+        <w:rPr>
+          <w:rFonts w:ascii="Times New Roman" w:eastAsia="Times New Roman" w:hAnsi="Times New Roman" w:cs="Times New Roman"/>
+          <w:b/>
+          <w:sz w:val="24"/>
+          <w:szCs w:val="24"/>
+        </w:rPr>
+        <w:t xml:space="preserve"> </w:t>
+      </w:r>
+      <w:r>
+        <w:rPr>
+          <w:rFonts w:ascii="Times New Roman" w:eastAsia="Times New Roman" w:hAnsi="Times New Roman" w:cs="Times New Roman"/>
+          <w:b/>
+          <w:sz w:val="24"/>
+          <w:szCs w:val="24"/>
+        </w:rPr>
+        <w:br w:type="page"/>
+      </w:r>
+    </w:p>
+    <w:p>
+      <w:pPr>
+        <w:spacing w:after="0"/>
+        <w:rPr>
+          <w:rFonts w:ascii="Times New Roman" w:eastAsia="Times New Roman" w:hAnsi="Times New Roman" w:cs="Times New Roman"/>
+          <w:sz w:val="24"/>
+          <w:szCs w:val="24"/>
+        </w:rPr>
+      </w:pPr>
+      <w:r>
+        <w:rPr>
+          <w:rFonts w:ascii="Times New Roman" w:eastAsia="Times New Roman" w:hAnsi="Times New Roman" w:cs="Times New Roman"/>
+          <w:b/>
+          <w:sz w:val="24"/>
+          <w:szCs w:val="24"/>
+        </w:rPr>
+        <w:lastRenderedPageBreak/>
+        <w:t>Capstone Proposa</w:t>
+      </w:r>
+      <w:r>
+        <w:rPr>
+          <w:rFonts w:ascii="Times New Roman" w:eastAsia="Times New Roman" w:hAnsi="Times New Roman" w:cs="Times New Roman"/>
+          <w:sz w:val="24"/>
+          <w:szCs w:val="24"/>
+        </w:rPr>
+        <w:t>l: RFID Shopping</w:t>
+      </w:r>
+    </w:p>
+    <w:p>
+      <w:pPr>
+        <w:spacing w:after="0"/>
+        <w:rPr>
+          <w:rFonts w:ascii="Times New Roman" w:eastAsia="Times New Roman" w:hAnsi="Times New Roman" w:cs="Times New Roman"/>
+          <w:b/>
+          <w:sz w:val="24"/>
+          <w:szCs w:val="24"/>
+        </w:rPr>
+      </w:pPr>
+      <w:r>
+        <w:rPr>
+          <w:rFonts w:ascii="Times New Roman" w:eastAsia="Times New Roman" w:hAnsi="Times New Roman" w:cs="Times New Roman"/>
+          <w:b/>
+          <w:sz w:val="24"/>
+          <w:szCs w:val="24"/>
+        </w:rPr>
+        <w:t>Concept:</w:t>
+      </w:r>
+    </w:p>
+    <w:p>
+      <w:pPr>
+        <w:spacing w:after="0"/>
+        <w:rPr>
+          <w:rFonts w:ascii="Times New Roman" w:eastAsia="Times New Roman" w:hAnsi="Times New Roman" w:cs="Times New Roman"/>
+          <w:sz w:val="24"/>
+          <w:szCs w:val="24"/>
+        </w:rPr>
+      </w:pPr>
+      <w:r>
+        <w:rPr>
+          <w:rFonts w:ascii="Times New Roman" w:eastAsia="Times New Roman" w:hAnsi="Times New Roman" w:cs="Times New Roman"/>
+          <w:sz w:val="24"/>
+          <w:szCs w:val="24"/>
+        </w:rPr>
+        <w:t xml:space="preserve">The RFID Shopping was an application which uses RFID to verify IDs and purchase groceries. The application shall provide the functions, including what a list of products, prices, and total price which are token by a customer. What </w:t>
+      </w:r>
+      <w:r>
+        <w:rPr>
+          <w:rFonts w:ascii="Times New Roman" w:eastAsia="Times New Roman" w:hAnsi="Times New Roman" w:cs="Times New Roman"/>
+          <w:sz w:val="24"/>
+          <w:szCs w:val="24"/>
+        </w:rPr>
+        <w:t xml:space="preserve">are </w:t>
+      </w:r>
+      <w:r>
+        <w:rPr>
+          <w:rFonts w:ascii="Times New Roman" w:eastAsia="Times New Roman" w:hAnsi="Times New Roman" w:cs="Times New Roman"/>
+          <w:sz w:val="24"/>
+          <w:szCs w:val="24"/>
+        </w:rPr>
+        <w:t xml:space="preserve">ingredients of each </w:t>
       </w:r>
       <w:r>
         <w:rPr>
@@ -85,7 +1167,7 @@
     </w:p>
     <w:p>
       <w:pPr>
-        <w:spacing w:before="200" w:after="0"/>
+        <w:spacing w:before="120" w:after="0"/>
         <w:rPr>
           <w:rFonts w:ascii="Times New Roman" w:eastAsia="Times New Roman" w:hAnsi="Times New Roman" w:cs="Times New Roman"/>
           <w:sz w:val="24"/>
@@ -129,17 +1211,7 @@
           <w:sz w:val="24"/>
           <w:szCs w:val="24"/>
         </w:rPr>
-        <w:t>A portal</w:t>
-      </w:r>
-      <w:bookmarkStart w:id="0" w:name="_GoBack"/>
-      <w:bookmarkEnd w:id="0"/>
-      <w:r>
-        <w:rPr>
-          <w:rFonts w:ascii="Times New Roman" w:eastAsia="Times New Roman" w:hAnsi="Times New Roman" w:cs="Times New Roman"/>
-          <w:sz w:val="24"/>
-          <w:szCs w:val="24"/>
-        </w:rPr>
-        <w:t xml:space="preserve"> for login customer account.</w:t>
+        <w:t>A portal for login customer account.</w:t>
       </w:r>
     </w:p>
     <w:p>
@@ -161,7 +1233,23 @@
           <w:sz w:val="24"/>
           <w:szCs w:val="24"/>
         </w:rPr>
-        <w:t>A dashboard for users to decide the actions, look up history, purchase groceries, and sign out.</w:t>
+        <w:t xml:space="preserve">A dashboard for users to decide the </w:t>
+      </w:r>
+      <w:r>
+        <w:rPr>
+          <w:rFonts w:ascii="Times New Roman" w:eastAsia="Times New Roman" w:hAnsi="Times New Roman" w:cs="Times New Roman"/>
+          <w:sz w:val="24"/>
+          <w:szCs w:val="24"/>
+        </w:rPr>
+        <w:t>functions</w:t>
+      </w:r>
+      <w:r>
+        <w:rPr>
+          <w:rFonts w:ascii="Times New Roman" w:eastAsia="Times New Roman" w:hAnsi="Times New Roman" w:cs="Times New Roman"/>
+          <w:sz w:val="24"/>
+          <w:szCs w:val="24"/>
+        </w:rPr>
+        <w:t>, look up history, purchase groceries, and sign out.</w:t>
       </w:r>
     </w:p>
     <w:p>
@@ -183,7 +1271,7 @@
           <w:sz w:val="24"/>
           <w:szCs w:val="24"/>
         </w:rPr>
-        <w:t>A screen to show a list of products, quantities, prices and total cost which customers want to purchase.</w:t>
+        <w:t>A screen to show a list of products, quantities, prices and total cost.</w:t>
       </w:r>
     </w:p>
     <w:p>
@@ -205,12 +1293,101 @@
           <w:sz w:val="24"/>
           <w:szCs w:val="24"/>
         </w:rPr>
-        <w:t>A page for showing a product information including name, price, category, nutrition facts, and ingredients.</w:t>
-      </w:r>
-    </w:p>
-    <w:p>
-      <w:pPr>
-        <w:spacing w:before="200" w:after="0"/>
+        <w:t>A page for showing a product information including name, price, category</w:t>
+      </w:r>
+      <w:r>
+        <w:rPr>
+          <w:rFonts w:ascii="Times New Roman" w:eastAsia="Times New Roman" w:hAnsi="Times New Roman" w:cs="Times New Roman"/>
+          <w:sz w:val="24"/>
+          <w:szCs w:val="24"/>
+        </w:rPr>
+        <w:t xml:space="preserve">. If </w:t>
+      </w:r>
+      <w:r>
+        <w:rPr>
+          <w:rFonts w:ascii="Times New Roman" w:eastAsia="Times New Roman" w:hAnsi="Times New Roman" w:cs="Times New Roman"/>
+          <w:sz w:val="24"/>
+          <w:szCs w:val="24"/>
+        </w:rPr>
+        <w:t xml:space="preserve">it’s a food, </w:t>
+      </w:r>
+      <w:r>
+        <w:rPr>
+          <w:rFonts w:ascii="Times New Roman" w:eastAsia="Times New Roman" w:hAnsi="Times New Roman" w:cs="Times New Roman"/>
+          <w:sz w:val="24"/>
+          <w:szCs w:val="24"/>
+        </w:rPr>
+        <w:t xml:space="preserve">then </w:t>
+      </w:r>
+      <w:r>
+        <w:rPr>
+          <w:rFonts w:ascii="Times New Roman" w:eastAsia="Times New Roman" w:hAnsi="Times New Roman" w:cs="Times New Roman"/>
+          <w:sz w:val="24"/>
+          <w:szCs w:val="24"/>
+        </w:rPr>
+        <w:t xml:space="preserve">shows </w:t>
+      </w:r>
+      <w:r>
+        <w:rPr>
+          <w:rFonts w:ascii="Times New Roman" w:eastAsia="Times New Roman" w:hAnsi="Times New Roman" w:cs="Times New Roman"/>
+          <w:sz w:val="24"/>
+          <w:szCs w:val="24"/>
+        </w:rPr>
+        <w:t>nutrition facts, and ingredients.</w:t>
+      </w:r>
+    </w:p>
+    <w:p>
+      <w:pPr>
+        <w:numPr>
+          <w:ilvl w:val="0"/>
+          <w:numId w:val="3"/>
+        </w:numPr>
+        <w:spacing w:after="0"/>
+        <w:rPr>
+          <w:rFonts w:ascii="Times New Roman" w:eastAsia="Times New Roman" w:hAnsi="Times New Roman" w:cs="Times New Roman"/>
+          <w:sz w:val="24"/>
+          <w:szCs w:val="24"/>
+        </w:rPr>
+      </w:pPr>
+      <w:r>
+        <w:rPr>
+          <w:rFonts w:ascii="Times New Roman" w:eastAsia="Times New Roman" w:hAnsi="Times New Roman" w:cs="Times New Roman"/>
+          <w:sz w:val="24"/>
+          <w:szCs w:val="24"/>
+          <w:u w:val="single"/>
+        </w:rPr>
+        <w:t xml:space="preserve">The page for user </w:t>
+      </w:r>
+      <w:r>
+        <w:rPr>
+          <w:rFonts w:ascii="Times New Roman" w:eastAsia="Times New Roman" w:hAnsi="Times New Roman" w:cs="Times New Roman"/>
+          <w:sz w:val="24"/>
+          <w:szCs w:val="24"/>
+          <w:u w:val="single"/>
+        </w:rPr>
+        <w:t xml:space="preserve">to </w:t>
+      </w:r>
+      <w:r>
+        <w:rPr>
+          <w:rFonts w:ascii="Times New Roman" w:eastAsia="Times New Roman" w:hAnsi="Times New Roman" w:cs="Times New Roman"/>
+          <w:sz w:val="24"/>
+          <w:szCs w:val="24"/>
+          <w:u w:val="single"/>
+        </w:rPr>
+        <w:t>modify and view their privacy information</w:t>
+      </w:r>
+      <w:r>
+        <w:rPr>
+          <w:rFonts w:ascii="Times New Roman" w:eastAsia="Times New Roman" w:hAnsi="Times New Roman" w:cs="Times New Roman"/>
+          <w:sz w:val="24"/>
+          <w:szCs w:val="24"/>
+        </w:rPr>
+        <w:t>.</w:t>
+      </w:r>
+    </w:p>
+    <w:p>
+      <w:pPr>
+        <w:spacing w:before="120" w:after="0"/>
         <w:rPr>
           <w:rFonts w:ascii="Times New Roman" w:eastAsia="Times New Roman" w:hAnsi="Times New Roman" w:cs="Times New Roman"/>
           <w:b/>
@@ -235,13 +1412,15 @@
           <w:rFonts w:ascii="Times New Roman" w:eastAsia="Times New Roman" w:hAnsi="Times New Roman" w:cs="Times New Roman"/>
           <w:sz w:val="24"/>
           <w:szCs w:val="24"/>
-        </w:rPr>
-      </w:pPr>
-      <w:r>
-        <w:rPr>
-          <w:rFonts w:ascii="Times New Roman" w:eastAsia="Times New Roman" w:hAnsi="Times New Roman" w:cs="Times New Roman"/>
-          <w:sz w:val="24"/>
-          <w:szCs w:val="24"/>
+          <w:u w:val="single"/>
+        </w:rPr>
+      </w:pPr>
+      <w:r>
+        <w:rPr>
+          <w:rFonts w:ascii="Times New Roman" w:eastAsia="Times New Roman" w:hAnsi="Times New Roman" w:cs="Times New Roman"/>
+          <w:sz w:val="24"/>
+          <w:szCs w:val="24"/>
+          <w:u w:val="single"/>
         </w:rPr>
         <w:t>Primary tables:</w:t>
       </w:r>
@@ -486,20 +1665,20 @@
     </w:p>
     <w:p>
       <w:pPr>
-        <w:spacing w:after="200"/>
-        <w:rPr>
-          <w:rFonts w:ascii="Times New Roman" w:eastAsia="Times New Roman" w:hAnsi="Times New Roman" w:cs="Times New Roman"/>
-          <w:sz w:val="24"/>
-          <w:szCs w:val="24"/>
-        </w:rPr>
-      </w:pPr>
-      <w:r>
-        <w:rPr>
-          <w:rFonts w:ascii="Times New Roman" w:eastAsia="Times New Roman" w:hAnsi="Times New Roman" w:cs="Times New Roman"/>
-          <w:sz w:val="24"/>
-          <w:szCs w:val="24"/>
-        </w:rPr>
-        <w:t xml:space="preserve">The Customers table will contain name, customer id, RFID ID, password, e-mail, and phone number, receipt(s). The Products tables will have, </w:t>
+        <w:spacing w:after="0"/>
+        <w:rPr>
+          <w:rFonts w:ascii="Times New Roman" w:eastAsia="Times New Roman" w:hAnsi="Times New Roman" w:cs="Times New Roman"/>
+          <w:sz w:val="24"/>
+          <w:szCs w:val="24"/>
+        </w:rPr>
+      </w:pPr>
+      <w:r>
+        <w:rPr>
+          <w:rFonts w:ascii="Times New Roman" w:eastAsia="Times New Roman" w:hAnsi="Times New Roman" w:cs="Times New Roman"/>
+          <w:sz w:val="24"/>
+          <w:szCs w:val="24"/>
+        </w:rPr>
+        <w:t xml:space="preserve">The Customers table will contain name, customer id, </w:t>
       </w:r>
       <w:proofErr w:type="spellStart"/>
       <w:r>
@@ -508,7 +1687,7 @@
           <w:sz w:val="24"/>
           <w:szCs w:val="24"/>
         </w:rPr>
-        <w:t>Product_Id</w:t>
+        <w:t>rfid</w:t>
       </w:r>
       <w:proofErr w:type="spellEnd"/>
       <w:r>
@@ -517,56 +1696,156 @@
           <w:sz w:val="24"/>
           <w:szCs w:val="24"/>
         </w:rPr>
-        <w:t xml:space="preserve">, product </w:t>
+        <w:t xml:space="preserve"> id</w:t>
+      </w:r>
+      <w:r>
+        <w:rPr>
+          <w:rFonts w:ascii="Times New Roman" w:eastAsia="Times New Roman" w:hAnsi="Times New Roman" w:cs="Times New Roman"/>
+          <w:sz w:val="24"/>
+          <w:szCs w:val="24"/>
+        </w:rPr>
+        <w:t>, password, e-mail, and phone number, receipt(s).</w:t>
+      </w:r>
+      <w:r>
+        <w:rPr>
+          <w:rFonts w:ascii="Times New Roman" w:eastAsia="Times New Roman" w:hAnsi="Times New Roman" w:cs="Times New Roman"/>
+          <w:sz w:val="24"/>
+          <w:szCs w:val="24"/>
+        </w:rPr>
+        <w:t xml:space="preserve"> </w:t>
+      </w:r>
+      <w:r>
+        <w:rPr>
+          <w:rFonts w:ascii="Times New Roman" w:eastAsia="Times New Roman" w:hAnsi="Times New Roman" w:cs="Times New Roman"/>
+          <w:sz w:val="24"/>
+          <w:szCs w:val="24"/>
+          <w:u w:val="single"/>
+        </w:rPr>
+        <w:t>T</w:t>
+      </w:r>
+      <w:r>
+        <w:rPr>
+          <w:rFonts w:ascii="Times New Roman" w:eastAsia="Times New Roman" w:hAnsi="Times New Roman" w:cs="Times New Roman"/>
+          <w:sz w:val="24"/>
+          <w:szCs w:val="24"/>
+          <w:u w:val="single"/>
+        </w:rPr>
+        <w:t>he password will be stored after encrypted</w:t>
+      </w:r>
+      <w:r>
+        <w:rPr>
+          <w:rFonts w:ascii="Times New Roman" w:eastAsia="Times New Roman" w:hAnsi="Times New Roman" w:cs="Times New Roman"/>
+          <w:sz w:val="24"/>
+          <w:szCs w:val="24"/>
+        </w:rPr>
+        <w:t xml:space="preserve">. </w:t>
+      </w:r>
+      <w:r>
+        <w:rPr>
+          <w:rFonts w:ascii="Times New Roman" w:eastAsia="Times New Roman" w:hAnsi="Times New Roman" w:cs="Times New Roman"/>
+          <w:sz w:val="24"/>
+          <w:szCs w:val="24"/>
+        </w:rPr>
+        <w:t>The Products tables will have, Product</w:t>
+      </w:r>
+      <w:r>
+        <w:rPr>
+          <w:rFonts w:ascii="Times New Roman" w:eastAsia="Times New Roman" w:hAnsi="Times New Roman" w:cs="Times New Roman"/>
+          <w:sz w:val="24"/>
+          <w:szCs w:val="24"/>
+        </w:rPr>
+        <w:t xml:space="preserve"> </w:t>
+      </w:r>
+      <w:r>
+        <w:rPr>
+          <w:rFonts w:ascii="Times New Roman" w:eastAsia="Times New Roman" w:hAnsi="Times New Roman" w:cs="Times New Roman"/>
+          <w:sz w:val="24"/>
+          <w:szCs w:val="24"/>
+        </w:rPr>
+        <w:t>Id, product name,</w:t>
+      </w:r>
+      <w:r>
+        <w:rPr>
+          <w:rFonts w:ascii="Times New Roman" w:eastAsia="Times New Roman" w:hAnsi="Times New Roman" w:cs="Times New Roman"/>
+          <w:sz w:val="24"/>
+          <w:szCs w:val="24"/>
+        </w:rPr>
+        <w:t xml:space="preserve"> </w:t>
+      </w:r>
+      <w:r>
+        <w:rPr>
+          <w:rFonts w:ascii="Times New Roman" w:eastAsia="Times New Roman" w:hAnsi="Times New Roman" w:cs="Times New Roman"/>
+          <w:sz w:val="24"/>
+          <w:szCs w:val="24"/>
+        </w:rPr>
+        <w:t>category, price, and ingredients. The Receipts table would have the Receipt</w:t>
+      </w:r>
+      <w:r>
+        <w:rPr>
+          <w:rFonts w:ascii="Times New Roman" w:eastAsia="Times New Roman" w:hAnsi="Times New Roman" w:cs="Times New Roman"/>
+          <w:sz w:val="24"/>
+          <w:szCs w:val="24"/>
+        </w:rPr>
+        <w:t xml:space="preserve"> </w:t>
+      </w:r>
+      <w:r>
+        <w:rPr>
+          <w:rFonts w:ascii="Times New Roman" w:eastAsia="Times New Roman" w:hAnsi="Times New Roman" w:cs="Times New Roman"/>
+          <w:sz w:val="24"/>
+          <w:szCs w:val="24"/>
+        </w:rPr>
+        <w:t>Id, Customer</w:t>
+      </w:r>
+      <w:r>
+        <w:rPr>
+          <w:rFonts w:ascii="Times New Roman" w:eastAsia="Times New Roman" w:hAnsi="Times New Roman" w:cs="Times New Roman"/>
+          <w:sz w:val="24"/>
+          <w:szCs w:val="24"/>
+        </w:rPr>
+        <w:t xml:space="preserve"> </w:t>
+      </w:r>
+      <w:r>
+        <w:rPr>
+          <w:rFonts w:ascii="Times New Roman" w:eastAsia="Times New Roman" w:hAnsi="Times New Roman" w:cs="Times New Roman"/>
+          <w:sz w:val="24"/>
+          <w:szCs w:val="24"/>
+        </w:rPr>
+        <w:t>Id, sum of prices, payment</w:t>
+      </w:r>
+      <w:r>
+        <w:rPr>
+          <w:rFonts w:ascii="Times New Roman" w:eastAsia="Times New Roman" w:hAnsi="Times New Roman" w:cs="Times New Roman"/>
+          <w:sz w:val="24"/>
+          <w:szCs w:val="24"/>
+        </w:rPr>
+        <w:t xml:space="preserve"> </w:t>
+      </w:r>
+      <w:r>
+        <w:rPr>
+          <w:rFonts w:ascii="Times New Roman" w:eastAsia="Times New Roman" w:hAnsi="Times New Roman" w:cs="Times New Roman"/>
+          <w:sz w:val="24"/>
+          <w:szCs w:val="24"/>
+        </w:rPr>
+        <w:t xml:space="preserve">way, date, and product(s). </w:t>
       </w:r>
       <w:proofErr w:type="spellStart"/>
-      <w:proofErr w:type="gramStart"/>
-      <w:r>
-        <w:rPr>
-          <w:rFonts w:ascii="Times New Roman" w:eastAsia="Times New Roman" w:hAnsi="Times New Roman" w:cs="Times New Roman"/>
-          <w:sz w:val="24"/>
-          <w:szCs w:val="24"/>
-        </w:rPr>
-        <w:t>name,category</w:t>
+      <w:r>
+        <w:rPr>
+          <w:rFonts w:ascii="Times New Roman" w:eastAsia="Times New Roman" w:hAnsi="Times New Roman" w:cs="Times New Roman"/>
+          <w:sz w:val="24"/>
+          <w:szCs w:val="24"/>
+        </w:rPr>
+        <w:t>NutritionFacts</w:t>
       </w:r>
       <w:proofErr w:type="spellEnd"/>
-      <w:proofErr w:type="gramEnd"/>
-      <w:r>
-        <w:rPr>
-          <w:rFonts w:ascii="Times New Roman" w:eastAsia="Times New Roman" w:hAnsi="Times New Roman" w:cs="Times New Roman"/>
-          <w:sz w:val="24"/>
-          <w:szCs w:val="24"/>
-        </w:rPr>
-        <w:t xml:space="preserve">, price, and ingredients. The Receipts table would have the </w:t>
-      </w:r>
-      <w:proofErr w:type="spellStart"/>
-      <w:r>
-        <w:rPr>
-          <w:rFonts w:ascii="Times New Roman" w:eastAsia="Times New Roman" w:hAnsi="Times New Roman" w:cs="Times New Roman"/>
-          <w:sz w:val="24"/>
-          <w:szCs w:val="24"/>
-        </w:rPr>
-        <w:t>Receipt_</w:t>
-      </w:r>
-      <w:proofErr w:type="gramStart"/>
-      <w:r>
-        <w:rPr>
-          <w:rFonts w:ascii="Times New Roman" w:eastAsia="Times New Roman" w:hAnsi="Times New Roman" w:cs="Times New Roman"/>
-          <w:sz w:val="24"/>
-          <w:szCs w:val="24"/>
-        </w:rPr>
-        <w:t>Id</w:t>
-      </w:r>
-      <w:proofErr w:type="spellEnd"/>
-      <w:r>
-        <w:rPr>
-          <w:rFonts w:ascii="Times New Roman" w:eastAsia="Times New Roman" w:hAnsi="Times New Roman" w:cs="Times New Roman"/>
-          <w:sz w:val="24"/>
-          <w:szCs w:val="24"/>
-        </w:rPr>
-        <w:t xml:space="preserve"> ,</w:t>
-      </w:r>
-      <w:proofErr w:type="gramEnd"/>
+      <w:r>
+        <w:rPr>
+          <w:rFonts w:ascii="Times New Roman" w:eastAsia="Times New Roman" w:hAnsi="Times New Roman" w:cs="Times New Roman"/>
+          <w:sz w:val="24"/>
+          <w:szCs w:val="24"/>
+        </w:rPr>
+        <w:t xml:space="preserve"> will include serving size,</w:t>
+      </w:r>
       <w:r>
         <w:rPr>
           <w:rFonts w:ascii="Times New Roman" w:eastAsia="Times New Roman" w:hAnsi="Times New Roman" w:cs="Times New Roman"/>
@@ -575,97 +1854,29 @@
         </w:rPr>
         <w:t xml:space="preserve"> </w:t>
       </w:r>
-      <w:proofErr w:type="spellStart"/>
-      <w:r>
-        <w:rPr>
-          <w:rFonts w:ascii="Times New Roman" w:eastAsia="Times New Roman" w:hAnsi="Times New Roman" w:cs="Times New Roman"/>
-          <w:sz w:val="24"/>
-          <w:szCs w:val="24"/>
-        </w:rPr>
-        <w:t>Customer_Id</w:t>
-      </w:r>
-      <w:proofErr w:type="spellEnd"/>
-      <w:r>
-        <w:rPr>
-          <w:rFonts w:ascii="Times New Roman" w:eastAsia="Times New Roman" w:hAnsi="Times New Roman" w:cs="Times New Roman"/>
-          <w:sz w:val="24"/>
-          <w:szCs w:val="24"/>
-        </w:rPr>
-        <w:t xml:space="preserve"> , sum of prices, </w:t>
-      </w:r>
-      <w:proofErr w:type="spellStart"/>
-      <w:r>
-        <w:rPr>
-          <w:rFonts w:ascii="Times New Roman" w:eastAsia="Times New Roman" w:hAnsi="Times New Roman" w:cs="Times New Roman"/>
-          <w:sz w:val="24"/>
-          <w:szCs w:val="24"/>
-        </w:rPr>
-        <w:t>payment_way</w:t>
-      </w:r>
-      <w:proofErr w:type="spellEnd"/>
-      <w:r>
-        <w:rPr>
-          <w:rFonts w:ascii="Times New Roman" w:eastAsia="Times New Roman" w:hAnsi="Times New Roman" w:cs="Times New Roman"/>
-          <w:sz w:val="24"/>
-          <w:szCs w:val="24"/>
-        </w:rPr>
-        <w:t xml:space="preserve">, date, and product(s). </w:t>
-      </w:r>
-      <w:proofErr w:type="spellStart"/>
-      <w:r>
-        <w:rPr>
-          <w:rFonts w:ascii="Times New Roman" w:eastAsia="Times New Roman" w:hAnsi="Times New Roman" w:cs="Times New Roman"/>
-          <w:sz w:val="24"/>
-          <w:szCs w:val="24"/>
-        </w:rPr>
-        <w:t>NutritionFacts</w:t>
-      </w:r>
-      <w:proofErr w:type="spellEnd"/>
-      <w:r>
-        <w:rPr>
-          <w:rFonts w:ascii="Times New Roman" w:eastAsia="Times New Roman" w:hAnsi="Times New Roman" w:cs="Times New Roman"/>
-          <w:sz w:val="24"/>
-          <w:szCs w:val="24"/>
-        </w:rPr>
-        <w:t xml:space="preserve"> will include serving </w:t>
-      </w:r>
-      <w:proofErr w:type="spellStart"/>
-      <w:proofErr w:type="gramStart"/>
-      <w:r>
-        <w:rPr>
-          <w:rFonts w:ascii="Times New Roman" w:eastAsia="Times New Roman" w:hAnsi="Times New Roman" w:cs="Times New Roman"/>
-          <w:sz w:val="24"/>
-          <w:szCs w:val="24"/>
-        </w:rPr>
-        <w:t>size,serving</w:t>
-      </w:r>
-      <w:proofErr w:type="spellEnd"/>
-      <w:proofErr w:type="gramEnd"/>
-      <w:r>
-        <w:rPr>
-          <w:rFonts w:ascii="Times New Roman" w:eastAsia="Times New Roman" w:hAnsi="Times New Roman" w:cs="Times New Roman"/>
-          <w:sz w:val="24"/>
-          <w:szCs w:val="24"/>
-        </w:rPr>
-        <w:t xml:space="preserve"> per container, </w:t>
-      </w:r>
-      <w:proofErr w:type="spellStart"/>
-      <w:r>
-        <w:rPr>
-          <w:rFonts w:ascii="Times New Roman" w:eastAsia="Times New Roman" w:hAnsi="Times New Roman" w:cs="Times New Roman"/>
-          <w:sz w:val="24"/>
-          <w:szCs w:val="24"/>
-        </w:rPr>
-        <w:t>calories,saturated</w:t>
-      </w:r>
-      <w:proofErr w:type="spellEnd"/>
-      <w:r>
-        <w:rPr>
-          <w:rFonts w:ascii="Times New Roman" w:eastAsia="Times New Roman" w:hAnsi="Times New Roman" w:cs="Times New Roman"/>
-          <w:sz w:val="24"/>
-          <w:szCs w:val="24"/>
-        </w:rPr>
-        <w:t xml:space="preserve"> fat, trans fat, sodium, potassium, total carbohydrate, dietary fiber, sugars, and protein.</w:t>
+      <w:r>
+        <w:rPr>
+          <w:rFonts w:ascii="Times New Roman" w:eastAsia="Times New Roman" w:hAnsi="Times New Roman" w:cs="Times New Roman"/>
+          <w:sz w:val="24"/>
+          <w:szCs w:val="24"/>
+        </w:rPr>
+        <w:t>serving per container, calories,</w:t>
+      </w:r>
+      <w:r>
+        <w:rPr>
+          <w:rFonts w:ascii="Times New Roman" w:eastAsia="Times New Roman" w:hAnsi="Times New Roman" w:cs="Times New Roman"/>
+          <w:sz w:val="24"/>
+          <w:szCs w:val="24"/>
+        </w:rPr>
+        <w:t xml:space="preserve"> </w:t>
+      </w:r>
+      <w:r>
+        <w:rPr>
+          <w:rFonts w:ascii="Times New Roman" w:eastAsia="Times New Roman" w:hAnsi="Times New Roman" w:cs="Times New Roman"/>
+          <w:sz w:val="24"/>
+          <w:szCs w:val="24"/>
+        </w:rPr>
+        <w:t>saturated fat, trans fat, sodium, potassium, total carbohydrate, dietary fiber, sugars, and protein.</w:t>
       </w:r>
     </w:p>
     <w:p>
@@ -675,13 +1886,15 @@
           <w:rFonts w:ascii="Times New Roman" w:eastAsia="Times New Roman" w:hAnsi="Times New Roman" w:cs="Times New Roman"/>
           <w:sz w:val="24"/>
           <w:szCs w:val="24"/>
-        </w:rPr>
-      </w:pPr>
-      <w:r>
-        <w:rPr>
-          <w:rFonts w:ascii="Times New Roman" w:eastAsia="Times New Roman" w:hAnsi="Times New Roman" w:cs="Times New Roman"/>
-          <w:sz w:val="24"/>
-          <w:szCs w:val="24"/>
+          <w:u w:val="single"/>
+        </w:rPr>
+      </w:pPr>
+      <w:r>
+        <w:rPr>
+          <w:rFonts w:ascii="Times New Roman" w:eastAsia="Times New Roman" w:hAnsi="Times New Roman" w:cs="Times New Roman"/>
+          <w:sz w:val="24"/>
+          <w:szCs w:val="24"/>
+          <w:u w:val="single"/>
         </w:rPr>
         <w:t>The following support/lookup tables:</w:t>
       </w:r>
@@ -779,7 +1992,7 @@
           <w:right w:val="nil"/>
           <w:between w:val="nil"/>
         </w:pBdr>
-        <w:spacing w:after="200"/>
+        <w:spacing w:after="0"/>
         <w:rPr>
           <w:rFonts w:ascii="Times New Roman" w:eastAsia="Times New Roman" w:hAnsi="Times New Roman" w:cs="Times New Roman"/>
           <w:sz w:val="24"/>
@@ -810,16 +2023,14 @@
         </w:rPr>
         <w:t xml:space="preserve">(i.e. Grocery, Household Essential, School &amp; Office Supplies, </w:t>
       </w:r>
-      <w:proofErr w:type="spellStart"/>
-      <w:r>
-        <w:rPr>
-          <w:rFonts w:ascii="Times New Roman" w:eastAsia="Times New Roman" w:hAnsi="Times New Roman" w:cs="Times New Roman"/>
-          <w:sz w:val="24"/>
-          <w:szCs w:val="24"/>
-        </w:rPr>
-        <w:t>etc</w:t>
-      </w:r>
-      <w:proofErr w:type="spellEnd"/>
+      <w:r>
+        <w:rPr>
+          <w:rFonts w:ascii="Times New Roman" w:eastAsia="Times New Roman" w:hAnsi="Times New Roman" w:cs="Times New Roman"/>
+          <w:sz w:val="24"/>
+          <w:szCs w:val="24"/>
+        </w:rPr>
+        <w:t>etc.</w:t>
+      </w:r>
       <w:r>
         <w:rPr>
           <w:rFonts w:ascii="Times New Roman" w:eastAsia="Times New Roman" w:hAnsi="Times New Roman" w:cs="Times New Roman"/>
@@ -836,13 +2047,15 @@
           <w:rFonts w:ascii="Times New Roman" w:eastAsia="Times New Roman" w:hAnsi="Times New Roman" w:cs="Times New Roman"/>
           <w:sz w:val="24"/>
           <w:szCs w:val="24"/>
-        </w:rPr>
-      </w:pPr>
-      <w:r>
-        <w:rPr>
-          <w:rFonts w:ascii="Times New Roman" w:eastAsia="Times New Roman" w:hAnsi="Times New Roman" w:cs="Times New Roman"/>
-          <w:sz w:val="24"/>
-          <w:szCs w:val="24"/>
+          <w:u w:val="single"/>
+        </w:rPr>
+      </w:pPr>
+      <w:r>
+        <w:rPr>
+          <w:rFonts w:ascii="Times New Roman" w:eastAsia="Times New Roman" w:hAnsi="Times New Roman" w:cs="Times New Roman"/>
+          <w:sz w:val="24"/>
+          <w:szCs w:val="24"/>
+          <w:u w:val="single"/>
         </w:rPr>
         <w:t>Linking tables:</w:t>
       </w:r>
@@ -1064,7 +2277,43 @@
           <w:sz w:val="24"/>
           <w:szCs w:val="24"/>
         </w:rPr>
-        <w:t>Since a customer can have multiple receipts, and a receipt can have multiple products, intermediary tables are needed.</w:t>
+        <w:t>Since a customer can have multiple receipts</w:t>
+      </w:r>
+      <w:r>
+        <w:rPr>
+          <w:rFonts w:ascii="Times New Roman" w:eastAsia="Times New Roman" w:hAnsi="Times New Roman" w:cs="Times New Roman"/>
+          <w:sz w:val="24"/>
+          <w:szCs w:val="24"/>
+        </w:rPr>
+        <w:t xml:space="preserve"> </w:t>
+      </w:r>
+      <w:r>
+        <w:rPr>
+          <w:rFonts w:ascii="Times New Roman" w:eastAsia="Times New Roman" w:hAnsi="Times New Roman" w:cs="Times New Roman"/>
+          <w:sz w:val="24"/>
+          <w:szCs w:val="24"/>
+        </w:rPr>
+        <w:t>and a receipt can have multiple products, intermediary tables are needed.</w:t>
+      </w:r>
+    </w:p>
+    <w:p>
+      <w:pPr>
+        <w:spacing w:before="120" w:after="0"/>
+        <w:rPr>
+          <w:rFonts w:ascii="Times New Roman" w:eastAsia="Times New Roman" w:hAnsi="Times New Roman" w:cs="Times New Roman"/>
+          <w:b/>
+          <w:sz w:val="24"/>
+          <w:szCs w:val="24"/>
+        </w:rPr>
+      </w:pPr>
+      <w:r>
+        <w:rPr>
+          <w:rFonts w:ascii="Times New Roman" w:eastAsia="Times New Roman" w:hAnsi="Times New Roman" w:cs="Times New Roman"/>
+          <w:b/>
+          <w:sz w:val="24"/>
+          <w:szCs w:val="24"/>
+        </w:rPr>
+        <w:t>Ideas/concerns:</w:t>
       </w:r>
     </w:p>
     <w:p>
@@ -1076,25 +2325,300 @@
           <w:szCs w:val="24"/>
         </w:rPr>
       </w:pPr>
+      <w:r>
+        <w:rPr>
+          <w:rFonts w:ascii="Times New Roman" w:eastAsia="Times New Roman" w:hAnsi="Times New Roman" w:cs="Times New Roman"/>
+          <w:sz w:val="24"/>
+          <w:szCs w:val="24"/>
+        </w:rPr>
+        <w:t>A vendor will categorize all the products into specific groups, but some products belong to multiple categories. For example, adhesive tapes are not only office supplies but also paint supplies. If a vendor want</w:t>
+      </w:r>
+      <w:r>
+        <w:rPr>
+          <w:rFonts w:ascii="Times New Roman" w:eastAsia="Times New Roman" w:hAnsi="Times New Roman" w:cs="Times New Roman"/>
+          <w:sz w:val="24"/>
+          <w:szCs w:val="24"/>
+        </w:rPr>
+        <w:t>s</w:t>
+      </w:r>
+      <w:r>
+        <w:rPr>
+          <w:rFonts w:ascii="Times New Roman" w:eastAsia="Times New Roman" w:hAnsi="Times New Roman" w:cs="Times New Roman"/>
+          <w:sz w:val="24"/>
+          <w:szCs w:val="24"/>
+        </w:rPr>
+        <w:t xml:space="preserve"> to give a discount on tapes via using “office supplies” to query products, the vendor would miss altering the tapes whose categories are “Paint supplies”.</w:t>
+      </w:r>
+      <w:r>
+        <w:rPr>
+          <w:rFonts w:ascii="Times New Roman" w:eastAsia="Times New Roman" w:hAnsi="Times New Roman" w:cs="Times New Roman"/>
+          <w:sz w:val="24"/>
+          <w:szCs w:val="24"/>
+        </w:rPr>
+        <w:t xml:space="preserve"> </w:t>
+      </w:r>
     </w:p>
     <w:p>
       <w:pPr>
         <w:spacing w:after="0"/>
         <w:rPr>
           <w:rFonts w:ascii="Times New Roman" w:eastAsia="Times New Roman" w:hAnsi="Times New Roman" w:cs="Times New Roman"/>
-          <w:b/>
-          <w:sz w:val="24"/>
-          <w:szCs w:val="24"/>
-        </w:rPr>
-      </w:pPr>
-      <w:r>
-        <w:rPr>
-          <w:rFonts w:ascii="Times New Roman" w:eastAsia="Times New Roman" w:hAnsi="Times New Roman" w:cs="Times New Roman"/>
-          <w:b/>
-          <w:sz w:val="24"/>
-          <w:szCs w:val="24"/>
-        </w:rPr>
-        <w:t>Ideas/concerns:</w:t>
+          <w:sz w:val="24"/>
+          <w:szCs w:val="24"/>
+        </w:rPr>
+      </w:pPr>
+      <w:r>
+        <w:rPr>
+          <w:rFonts w:ascii="Times New Roman" w:eastAsia="Times New Roman" w:hAnsi="Times New Roman" w:cs="Times New Roman"/>
+          <w:sz w:val="24"/>
+          <w:szCs w:val="24"/>
+          <w:u w:val="single"/>
+        </w:rPr>
+        <w:t xml:space="preserve">The privacy </w:t>
+      </w:r>
+      <w:r>
+        <w:rPr>
+          <w:rFonts w:ascii="Times New Roman" w:eastAsia="Times New Roman" w:hAnsi="Times New Roman" w:cs="Times New Roman"/>
+          <w:sz w:val="24"/>
+          <w:szCs w:val="24"/>
+          <w:u w:val="single"/>
+        </w:rPr>
+        <w:t>information</w:t>
+      </w:r>
+      <w:r>
+        <w:rPr>
+          <w:rFonts w:ascii="Times New Roman" w:eastAsia="Times New Roman" w:hAnsi="Times New Roman" w:cs="Times New Roman"/>
+          <w:sz w:val="24"/>
+          <w:szCs w:val="24"/>
+          <w:u w:val="single"/>
+        </w:rPr>
+        <w:t xml:space="preserve">, such as e-mail, only allow customers themselves or a </w:t>
+      </w:r>
+      <w:r>
+        <w:rPr>
+          <w:rFonts w:ascii="Times New Roman" w:eastAsia="Times New Roman" w:hAnsi="Times New Roman" w:cs="Times New Roman"/>
+          <w:sz w:val="24"/>
+          <w:szCs w:val="24"/>
+          <w:u w:val="single"/>
+        </w:rPr>
+        <w:t>high-level</w:t>
+      </w:r>
+      <w:r>
+        <w:rPr>
+          <w:rFonts w:ascii="Times New Roman" w:eastAsia="Times New Roman" w:hAnsi="Times New Roman" w:cs="Times New Roman"/>
+          <w:sz w:val="24"/>
+          <w:szCs w:val="24"/>
+          <w:u w:val="single"/>
+        </w:rPr>
+        <w:t xml:space="preserve"> administrator</w:t>
+      </w:r>
+      <w:r>
+        <w:rPr>
+          <w:rFonts w:ascii="Times New Roman" w:eastAsia="Times New Roman" w:hAnsi="Times New Roman" w:cs="Times New Roman"/>
+          <w:sz w:val="24"/>
+          <w:szCs w:val="24"/>
+          <w:u w:val="single"/>
+        </w:rPr>
+        <w:t xml:space="preserve"> to view or modify.</w:t>
+      </w:r>
+      <w:r>
+        <w:rPr>
+          <w:rFonts w:ascii="Times New Roman" w:eastAsia="Times New Roman" w:hAnsi="Times New Roman" w:cs="Times New Roman"/>
+          <w:sz w:val="24"/>
+          <w:szCs w:val="24"/>
+          <w:u w:val="single"/>
+        </w:rPr>
+        <w:t xml:space="preserve"> The password will need more step to modify and cannot see it directly</w:t>
+      </w:r>
+      <w:r>
+        <w:rPr>
+          <w:rFonts w:ascii="Times New Roman" w:eastAsia="Times New Roman" w:hAnsi="Times New Roman" w:cs="Times New Roman"/>
+          <w:sz w:val="24"/>
+          <w:szCs w:val="24"/>
+          <w:u w:val="single"/>
+        </w:rPr>
+        <w:t>.</w:t>
+      </w:r>
+      <w:r>
+        <w:rPr>
+          <w:rFonts w:ascii="Times New Roman" w:eastAsia="Times New Roman" w:hAnsi="Times New Roman" w:cs="Times New Roman"/>
+          <w:sz w:val="24"/>
+          <w:szCs w:val="24"/>
+          <w:u w:val="single"/>
+        </w:rPr>
+        <w:t xml:space="preserve"> </w:t>
+      </w:r>
+      <w:r>
+        <w:rPr>
+          <w:rFonts w:ascii="Times New Roman" w:eastAsia="Times New Roman" w:hAnsi="Times New Roman" w:cs="Times New Roman"/>
+          <w:sz w:val="24"/>
+          <w:szCs w:val="24"/>
+          <w:u w:val="single"/>
+        </w:rPr>
+        <w:t>P</w:t>
+      </w:r>
+      <w:r>
+        <w:rPr>
+          <w:rFonts w:ascii="Times New Roman" w:eastAsia="Times New Roman" w:hAnsi="Times New Roman" w:cs="Times New Roman"/>
+          <w:sz w:val="24"/>
+          <w:szCs w:val="24"/>
+          <w:u w:val="single"/>
+        </w:rPr>
+        <w:t>assword</w:t>
+      </w:r>
+      <w:r>
+        <w:rPr>
+          <w:rFonts w:ascii="Times New Roman" w:eastAsia="Times New Roman" w:hAnsi="Times New Roman" w:cs="Times New Roman"/>
+          <w:sz w:val="24"/>
+          <w:szCs w:val="24"/>
+          <w:u w:val="single"/>
+        </w:rPr>
+        <w:t>s</w:t>
+      </w:r>
+      <w:r>
+        <w:rPr>
+          <w:rFonts w:ascii="Times New Roman" w:eastAsia="Times New Roman" w:hAnsi="Times New Roman" w:cs="Times New Roman"/>
+          <w:sz w:val="24"/>
+          <w:szCs w:val="24"/>
+          <w:u w:val="single"/>
+        </w:rPr>
+        <w:t xml:space="preserve"> will be </w:t>
+      </w:r>
+      <w:r>
+        <w:rPr>
+          <w:rFonts w:ascii="Times New Roman" w:eastAsia="Times New Roman" w:hAnsi="Times New Roman" w:cs="Times New Roman"/>
+          <w:sz w:val="24"/>
+          <w:szCs w:val="24"/>
+          <w:u w:val="single"/>
+        </w:rPr>
+        <w:t xml:space="preserve">hidden when entering. </w:t>
+      </w:r>
+      <w:r>
+        <w:rPr>
+          <w:rFonts w:ascii="Times New Roman" w:eastAsia="Times New Roman" w:hAnsi="Times New Roman" w:cs="Times New Roman"/>
+          <w:sz w:val="24"/>
+          <w:szCs w:val="24"/>
+          <w:u w:val="single"/>
+        </w:rPr>
+        <w:t xml:space="preserve">E-mail used to reset </w:t>
+      </w:r>
+      <w:r>
+        <w:rPr>
+          <w:rFonts w:ascii="Times New Roman" w:eastAsia="Times New Roman" w:hAnsi="Times New Roman" w:cs="Times New Roman"/>
+          <w:sz w:val="24"/>
+          <w:szCs w:val="24"/>
+          <w:u w:val="single"/>
+        </w:rPr>
+        <w:t xml:space="preserve">a </w:t>
+      </w:r>
+      <w:r>
+        <w:rPr>
+          <w:rFonts w:ascii="Times New Roman" w:eastAsia="Times New Roman" w:hAnsi="Times New Roman" w:cs="Times New Roman"/>
+          <w:sz w:val="24"/>
+          <w:szCs w:val="24"/>
+          <w:u w:val="single"/>
+        </w:rPr>
+        <w:t xml:space="preserve">password when </w:t>
+      </w:r>
+      <w:r>
+        <w:rPr>
+          <w:rFonts w:ascii="Times New Roman" w:eastAsia="Times New Roman" w:hAnsi="Times New Roman" w:cs="Times New Roman"/>
+          <w:sz w:val="24"/>
+          <w:szCs w:val="24"/>
+          <w:u w:val="single"/>
+        </w:rPr>
+        <w:t>a</w:t>
+      </w:r>
+      <w:r>
+        <w:rPr>
+          <w:rFonts w:ascii="Times New Roman" w:eastAsia="Times New Roman" w:hAnsi="Times New Roman" w:cs="Times New Roman"/>
+          <w:sz w:val="24"/>
+          <w:szCs w:val="24"/>
+          <w:u w:val="single"/>
+        </w:rPr>
+        <w:t xml:space="preserve"> user forgot </w:t>
+      </w:r>
+      <w:r>
+        <w:rPr>
+          <w:rFonts w:ascii="Times New Roman" w:eastAsia="Times New Roman" w:hAnsi="Times New Roman" w:cs="Times New Roman"/>
+          <w:sz w:val="24"/>
+          <w:szCs w:val="24"/>
+          <w:u w:val="single"/>
+        </w:rPr>
+        <w:t>the</w:t>
+      </w:r>
+      <w:r>
+        <w:rPr>
+          <w:rFonts w:ascii="Times New Roman" w:eastAsia="Times New Roman" w:hAnsi="Times New Roman" w:cs="Times New Roman"/>
+          <w:sz w:val="24"/>
+          <w:szCs w:val="24"/>
+          <w:u w:val="single"/>
+        </w:rPr>
+        <w:t xml:space="preserve"> password. Phone number is used to send</w:t>
+      </w:r>
+      <w:r>
+        <w:rPr>
+          <w:rFonts w:ascii="Times New Roman" w:eastAsia="Times New Roman" w:hAnsi="Times New Roman" w:cs="Times New Roman"/>
+          <w:sz w:val="24"/>
+          <w:szCs w:val="24"/>
+          <w:u w:val="single"/>
+        </w:rPr>
+        <w:t xml:space="preserve"> a</w:t>
+      </w:r>
+      <w:bookmarkStart w:id="0" w:name="_GoBack"/>
+      <w:bookmarkEnd w:id="0"/>
+      <w:r>
+        <w:rPr>
+          <w:rFonts w:ascii="Times New Roman" w:eastAsia="Times New Roman" w:hAnsi="Times New Roman" w:cs="Times New Roman"/>
+          <w:sz w:val="24"/>
+          <w:szCs w:val="24"/>
+          <w:u w:val="single"/>
+        </w:rPr>
+        <w:t xml:space="preserve"> text to users after they </w:t>
+      </w:r>
+      <w:r>
+        <w:rPr>
+          <w:rFonts w:ascii="Times New Roman" w:eastAsia="Times New Roman" w:hAnsi="Times New Roman" w:cs="Times New Roman"/>
+          <w:sz w:val="24"/>
+          <w:szCs w:val="24"/>
+          <w:u w:val="single"/>
+        </w:rPr>
+        <w:t>paid</w:t>
+      </w:r>
+      <w:r>
+        <w:rPr>
+          <w:rFonts w:ascii="Times New Roman" w:eastAsia="Times New Roman" w:hAnsi="Times New Roman" w:cs="Times New Roman"/>
+          <w:sz w:val="24"/>
+          <w:szCs w:val="24"/>
+          <w:u w:val="single"/>
+        </w:rPr>
+        <w:t>.</w:t>
+      </w:r>
+      <w:r>
+        <w:rPr>
+          <w:rFonts w:ascii="Times New Roman" w:eastAsia="Times New Roman" w:hAnsi="Times New Roman" w:cs="Times New Roman"/>
+          <w:sz w:val="24"/>
+          <w:szCs w:val="24"/>
+          <w:u w:val="single"/>
+        </w:rPr>
+        <w:t xml:space="preserve"> </w:t>
+      </w:r>
+      <w:r>
+        <w:rPr>
+          <w:rFonts w:ascii="Times New Roman" w:eastAsia="Times New Roman" w:hAnsi="Times New Roman" w:cs="Times New Roman"/>
+          <w:sz w:val="24"/>
+          <w:szCs w:val="24"/>
+          <w:u w:val="single"/>
+        </w:rPr>
+        <w:t>It can prevent frauds</w:t>
+      </w:r>
+      <w:r>
+        <w:rPr>
+          <w:rFonts w:ascii="Times New Roman" w:eastAsia="Times New Roman" w:hAnsi="Times New Roman" w:cs="Times New Roman"/>
+          <w:sz w:val="24"/>
+          <w:szCs w:val="24"/>
+        </w:rPr>
+        <w:t>.</w:t>
       </w:r>
     </w:p>
     <w:p>
@@ -1112,25 +2636,7 @@
           <w:sz w:val="24"/>
           <w:szCs w:val="24"/>
         </w:rPr>
-        <w:t xml:space="preserve">A vendor will categorize all the products into specific groups, but some products belong to multiple categories. For example, adhesive tapes are not only office supplies but also paint supplies. If a vendor </w:t>
-      </w:r>
-      <w:proofErr w:type="gramStart"/>
-      <w:r>
-        <w:rPr>
-          <w:rFonts w:ascii="Times New Roman" w:eastAsia="Times New Roman" w:hAnsi="Times New Roman" w:cs="Times New Roman"/>
-          <w:sz w:val="24"/>
-          <w:szCs w:val="24"/>
-        </w:rPr>
-        <w:t>want</w:t>
-      </w:r>
-      <w:proofErr w:type="gramEnd"/>
-      <w:r>
-        <w:rPr>
-          <w:rFonts w:ascii="Times New Roman" w:eastAsia="Times New Roman" w:hAnsi="Times New Roman" w:cs="Times New Roman"/>
-          <w:sz w:val="24"/>
-          <w:szCs w:val="24"/>
-        </w:rPr>
-        <w:t xml:space="preserve"> to give a discount on tapes via using “office supplies” to query products, the vendor would miss altering the tapes whose categories are “Paint supplies”.  To simplify first phase, I will postpone updating nutrition facts for each product. It will only include default values. In the future, I propose to memory the lowest prices of each product.</w:t>
+        <w:t>To simplify first phase, I will postpone updating nutrition facts for each product. It will only include default values. In the future, I propose to memory the lowest prices of each product.</w:t>
       </w:r>
     </w:p>
     <w:p>
@@ -1146,19 +2652,310 @@
     <w:p>
       <w:pPr>
         <w:spacing w:after="0"/>
-      </w:pPr>
-      <w:r>
+        <w:rPr>
+          <w:rFonts w:ascii="Times New Roman" w:eastAsia="Times New Roman" w:hAnsi="Times New Roman" w:cs="Times New Roman"/>
+          <w:sz w:val="24"/>
+          <w:szCs w:val="24"/>
+        </w:rPr>
+      </w:pPr>
+      <w:r>
+        <w:rPr>
+          <w:rFonts w:ascii="Times New Roman" w:eastAsia="Times New Roman" w:hAnsi="Times New Roman" w:cs="Times New Roman"/>
+          <w:sz w:val="24"/>
+          <w:szCs w:val="24"/>
+        </w:rPr>
+        <w:t>Revision notes:</w:t>
+      </w:r>
+    </w:p>
+    <w:p>
+      <w:pPr>
+        <w:pStyle w:val="ListParagraph"/>
+        <w:numPr>
+          <w:ilvl w:val="0"/>
+          <w:numId w:val="10"/>
+        </w:numPr>
+        <w:spacing w:after="0"/>
+        <w:rPr>
+          <w:rFonts w:ascii="Times New Roman" w:eastAsia="Times New Roman" w:hAnsi="Times New Roman" w:cs="Times New Roman"/>
+          <w:sz w:val="24"/>
+          <w:szCs w:val="24"/>
+        </w:rPr>
+      </w:pPr>
+      <w:r>
+        <w:rPr>
+          <w:rFonts w:ascii="Times New Roman" w:eastAsia="Times New Roman" w:hAnsi="Times New Roman" w:cs="Times New Roman"/>
+          <w:sz w:val="24"/>
+          <w:szCs w:val="24"/>
+        </w:rPr>
+        <w:t>Add a new page in screen of system.</w:t>
+      </w:r>
+    </w:p>
+    <w:p>
+      <w:pPr>
+        <w:pStyle w:val="ListParagraph"/>
+        <w:numPr>
+          <w:ilvl w:val="0"/>
+          <w:numId w:val="10"/>
+        </w:numPr>
+        <w:spacing w:after="0"/>
+        <w:rPr>
+          <w:rFonts w:ascii="Times New Roman" w:eastAsia="Times New Roman" w:hAnsi="Times New Roman" w:cs="Times New Roman"/>
+          <w:sz w:val="24"/>
+          <w:szCs w:val="24"/>
+        </w:rPr>
+      </w:pPr>
+      <w:r>
+        <w:rPr>
+          <w:rFonts w:ascii="Times New Roman" w:eastAsia="Times New Roman" w:hAnsi="Times New Roman" w:cs="Times New Roman"/>
+          <w:sz w:val="24"/>
+          <w:szCs w:val="24"/>
+        </w:rPr>
+        <w:t>Customer</w:t>
+      </w:r>
+      <w:r>
+        <w:rPr>
+          <w:rFonts w:ascii="Times New Roman" w:eastAsia="Times New Roman" w:hAnsi="Times New Roman" w:cs="Times New Roman"/>
+          <w:sz w:val="24"/>
+          <w:szCs w:val="24"/>
+        </w:rPr>
+        <w:t xml:space="preserve"> table, password will be encrypted.</w:t>
+      </w:r>
+      <w:r>
+        <w:rPr>
+          <w:rFonts w:ascii="Times New Roman" w:eastAsia="Times New Roman" w:hAnsi="Times New Roman" w:cs="Times New Roman"/>
+          <w:sz w:val="24"/>
+          <w:szCs w:val="24"/>
+        </w:rPr>
         <w:t xml:space="preserve"> </w:t>
       </w:r>
     </w:p>
+    <w:p>
+      <w:pPr>
+        <w:pStyle w:val="ListParagraph"/>
+        <w:numPr>
+          <w:ilvl w:val="0"/>
+          <w:numId w:val="10"/>
+        </w:numPr>
+        <w:spacing w:after="0"/>
+        <w:rPr>
+          <w:rFonts w:ascii="Times New Roman" w:eastAsia="Times New Roman" w:hAnsi="Times New Roman" w:cs="Times New Roman"/>
+          <w:sz w:val="24"/>
+          <w:szCs w:val="24"/>
+        </w:rPr>
+      </w:pPr>
+      <w:r>
+        <w:rPr>
+          <w:rFonts w:ascii="Times New Roman" w:eastAsia="Times New Roman" w:hAnsi="Times New Roman" w:cs="Times New Roman"/>
+          <w:sz w:val="24"/>
+          <w:szCs w:val="24"/>
+        </w:rPr>
+        <w:t>Ideas/concerns</w:t>
+      </w:r>
+      <w:r>
+        <w:rPr>
+          <w:rFonts w:ascii="Times New Roman" w:eastAsia="Times New Roman" w:hAnsi="Times New Roman" w:cs="Times New Roman"/>
+          <w:sz w:val="24"/>
+          <w:szCs w:val="24"/>
+        </w:rPr>
+        <w:t xml:space="preserve"> add</w:t>
+      </w:r>
+      <w:r>
+        <w:rPr>
+          <w:rFonts w:ascii="Times New Roman" w:eastAsia="Times New Roman" w:hAnsi="Times New Roman" w:cs="Times New Roman"/>
+          <w:sz w:val="24"/>
+          <w:szCs w:val="24"/>
+        </w:rPr>
+        <w:t>s</w:t>
+      </w:r>
+      <w:r>
+        <w:rPr>
+          <w:rFonts w:ascii="Times New Roman" w:eastAsia="Times New Roman" w:hAnsi="Times New Roman" w:cs="Times New Roman"/>
+          <w:sz w:val="24"/>
+          <w:szCs w:val="24"/>
+        </w:rPr>
+        <w:t xml:space="preserve"> more </w:t>
+      </w:r>
+      <w:r>
+        <w:rPr>
+          <w:rFonts w:ascii="Times New Roman" w:eastAsia="Times New Roman" w:hAnsi="Times New Roman" w:cs="Times New Roman"/>
+          <w:sz w:val="24"/>
+          <w:szCs w:val="24"/>
+        </w:rPr>
+        <w:t xml:space="preserve">concern </w:t>
+      </w:r>
+      <w:r>
+        <w:rPr>
+          <w:rFonts w:ascii="Times New Roman" w:eastAsia="Times New Roman" w:hAnsi="Times New Roman" w:cs="Times New Roman"/>
+          <w:sz w:val="24"/>
+          <w:szCs w:val="24"/>
+        </w:rPr>
+        <w:t>about privacy information.</w:t>
+      </w:r>
+    </w:p>
+    <w:p>
+      <w:pPr>
+        <w:pStyle w:val="ListParagraph"/>
+        <w:numPr>
+          <w:ilvl w:val="0"/>
+          <w:numId w:val="10"/>
+        </w:numPr>
+        <w:spacing w:after="0"/>
+        <w:rPr>
+          <w:rFonts w:ascii="Times New Roman" w:eastAsia="Times New Roman" w:hAnsi="Times New Roman" w:cs="Times New Roman"/>
+          <w:sz w:val="24"/>
+          <w:szCs w:val="24"/>
+        </w:rPr>
+      </w:pPr>
+      <w:r>
+        <w:rPr>
+          <w:rFonts w:ascii="Times New Roman" w:eastAsia="Times New Roman" w:hAnsi="Times New Roman" w:cs="Times New Roman"/>
+          <w:sz w:val="24"/>
+          <w:szCs w:val="24"/>
+        </w:rPr>
+        <w:t>Ideas/concerns</w:t>
+      </w:r>
+      <w:r>
+        <w:rPr>
+          <w:rFonts w:ascii="Times New Roman" w:eastAsia="Times New Roman" w:hAnsi="Times New Roman" w:cs="Times New Roman"/>
+          <w:sz w:val="24"/>
+          <w:szCs w:val="24"/>
+        </w:rPr>
+        <w:t xml:space="preserve"> adds </w:t>
+      </w:r>
+      <w:r>
+        <w:rPr>
+          <w:rFonts w:ascii="Times New Roman" w:eastAsia="Times New Roman" w:hAnsi="Times New Roman" w:cs="Times New Roman"/>
+          <w:sz w:val="24"/>
+          <w:szCs w:val="24"/>
+        </w:rPr>
+        <w:t>reason</w:t>
+      </w:r>
+      <w:r>
+        <w:rPr>
+          <w:rFonts w:ascii="Times New Roman" w:eastAsia="Times New Roman" w:hAnsi="Times New Roman" w:cs="Times New Roman"/>
+          <w:sz w:val="24"/>
+          <w:szCs w:val="24"/>
+        </w:rPr>
+        <w:t>s</w:t>
+      </w:r>
+      <w:r>
+        <w:rPr>
+          <w:rFonts w:ascii="Times New Roman" w:eastAsia="Times New Roman" w:hAnsi="Times New Roman" w:cs="Times New Roman"/>
+          <w:sz w:val="24"/>
+          <w:szCs w:val="24"/>
+        </w:rPr>
+        <w:t xml:space="preserve"> </w:t>
+      </w:r>
+      <w:r>
+        <w:rPr>
+          <w:rFonts w:ascii="Times New Roman" w:eastAsia="Times New Roman" w:hAnsi="Times New Roman" w:cs="Times New Roman"/>
+          <w:sz w:val="24"/>
+          <w:szCs w:val="24"/>
+        </w:rPr>
+        <w:t>to explain why</w:t>
+      </w:r>
+      <w:r>
+        <w:rPr>
+          <w:rFonts w:ascii="Times New Roman" w:eastAsia="Times New Roman" w:hAnsi="Times New Roman" w:cs="Times New Roman"/>
+          <w:sz w:val="24"/>
+          <w:szCs w:val="24"/>
+        </w:rPr>
+        <w:t xml:space="preserve"> the system requires some privacy information.</w:t>
+      </w:r>
+    </w:p>
     <w:sectPr>
+      <w:headerReference w:type="default" r:id="rId8"/>
+      <w:headerReference w:type="first" r:id="rId9"/>
       <w:pgSz w:w="12240" w:h="15840"/>
       <w:pgMar w:top="936" w:right="1152" w:bottom="936" w:left="1152" w:header="720" w:footer="720" w:gutter="0"/>
       <w:pgNumType w:start="1"/>
       <w:cols w:space="720"/>
+      <w:titlePg/>
+      <w:docGrid w:linePitch="299"/>
     </w:sectPr>
   </w:body>
 </w:document>
+</file>
+
+<file path=word/endnotes.xml><?xml version="1.0" encoding="utf-8"?>
+<w:endnotes xmlns:wpc="http://schemas.microsoft.com/office/word/2010/wordprocessingCanvas" xmlns:cx="http://schemas.microsoft.com/office/drawing/2014/chartex" xmlns:cx1="http://schemas.microsoft.com/office/drawing/2015/9/8/chartex" xmlns:cx2="http://schemas.microsoft.com/office/drawing/2015/10/21/chartex" xmlns:cx3="http://schemas.microsoft.com/office/drawing/2016/5/9/chartex" xmlns:cx4="http://schemas.microsoft.com/office/drawing/2016/5/10/chartex" xmlns:cx5="http://schemas.microsoft.com/office/drawing/2016/5/11/chartex" xmlns:cx6="http://schemas.microsoft.com/office/drawing/2016/5/12/chartex" xmlns:cx7="http://schemas.microsoft.com/office/drawing/2016/5/13/chartex" xmlns:cx8="http://schemas.microsoft.com/office/drawing/2016/5/14/chartex" xmlns:mc="http://schemas.openxmlformats.org/markup-compatibility/2006" xmlns:aink="http://schemas.microsoft.com/office/drawing/2016/ink" xmlns:am3d="http://schemas.microsoft.com/office/drawing/2017/model3d" xmlns:o="urn:schemas-microsoft-com:office:office" xmlns:r="http://schemas.openxmlformats.org/officeDocument/2006/relationships" xmlns:m="http://schemas.openxmlformats.org/officeDocument/2006/math" xmlns:v="urn:schemas-microsoft-com:vml" xmlns:wp14="http://schemas.microsoft.com/office/word/2010/wordprocessingDrawing" xmlns:wp="http://schemas.openxmlformats.org/drawingml/2006/wordprocessingDrawing" xmlns:w10="urn:schemas-microsoft-com:office:word" xmlns:w="http://schemas.openxmlformats.org/wordprocessingml/2006/main" xmlns:w14="http://schemas.microsoft.com/office/word/2010/wordml" xmlns:w15="http://schemas.microsoft.com/office/word/2012/wordml" xmlns:w16cid="http://schemas.microsoft.com/office/word/2016/wordml/cid" xmlns:w16se="http://schemas.microsoft.com/office/word/2015/wordml/symex" xmlns:wpg="http://schemas.microsoft.com/office/word/2010/wordprocessingGroup" xmlns:wpi="http://schemas.microsoft.com/office/word/2010/wordprocessingInk" xmlns:wne="http://schemas.microsoft.com/office/word/2006/wordml" xmlns:wps="http://schemas.microsoft.com/office/word/2010/wordprocessingShape" mc:Ignorable="w14 w15 w16se w16cid wp14">
+  <w:endnote w:type="separator" w:id="-1">
+    <w:p>
+      <w:pPr>
+        <w:spacing w:after="0" w:line="240" w:lineRule="auto"/>
+      </w:pPr>
+      <w:r>
+        <w:separator/>
+      </w:r>
+    </w:p>
+  </w:endnote>
+  <w:endnote w:type="continuationSeparator" w:id="0">
+    <w:p>
+      <w:pPr>
+        <w:spacing w:after="0" w:line="240" w:lineRule="auto"/>
+      </w:pPr>
+      <w:r>
+        <w:continuationSeparator/>
+      </w:r>
+    </w:p>
+  </w:endnote>
+</w:endnotes>
+</file>
+
+<file path=word/footnotes.xml><?xml version="1.0" encoding="utf-8"?>
+<w:footnotes xmlns:wpc="http://schemas.microsoft.com/office/word/2010/wordprocessingCanvas" xmlns:cx="http://schemas.microsoft.com/office/drawing/2014/chartex" xmlns:cx1="http://schemas.microsoft.com/office/drawing/2015/9/8/chartex" xmlns:cx2="http://schemas.microsoft.com/office/drawing/2015/10/21/chartex" xmlns:cx3="http://schemas.microsoft.com/office/drawing/2016/5/9/chartex" xmlns:cx4="http://schemas.microsoft.com/office/drawing/2016/5/10/chartex" xmlns:cx5="http://schemas.microsoft.com/office/drawing/2016/5/11/chartex" xmlns:cx6="http://schemas.microsoft.com/office/drawing/2016/5/12/chartex" xmlns:cx7="http://schemas.microsoft.com/office/drawing/2016/5/13/chartex" xmlns:cx8="http://schemas.microsoft.com/office/drawing/2016/5/14/chartex" xmlns:mc="http://schemas.openxmlformats.org/markup-compatibility/2006" xmlns:aink="http://schemas.microsoft.com/office/drawing/2016/ink" xmlns:am3d="http://schemas.microsoft.com/office/drawing/2017/model3d" xmlns:o="urn:schemas-microsoft-com:office:office" xmlns:r="http://schemas.openxmlformats.org/officeDocument/2006/relationships" xmlns:m="http://schemas.openxmlformats.org/officeDocument/2006/math" xmlns:v="urn:schemas-microsoft-com:vml" xmlns:wp14="http://schemas.microsoft.com/office/word/2010/wordprocessingDrawing" xmlns:wp="http://schemas.openxmlformats.org/drawingml/2006/wordprocessingDrawing" xmlns:w10="urn:schemas-microsoft-com:office:word" xmlns:w="http://schemas.openxmlformats.org/wordprocessingml/2006/main" xmlns:w14="http://schemas.microsoft.com/office/word/2010/wordml" xmlns:w15="http://schemas.microsoft.com/office/word/2012/wordml" xmlns:w16cid="http://schemas.microsoft.com/office/word/2016/wordml/cid" xmlns:w16se="http://schemas.microsoft.com/office/word/2015/wordml/symex" xmlns:wpg="http://schemas.microsoft.com/office/word/2010/wordprocessingGroup" xmlns:wpi="http://schemas.microsoft.com/office/word/2010/wordprocessingInk" xmlns:wne="http://schemas.microsoft.com/office/word/2006/wordml" xmlns:wps="http://schemas.microsoft.com/office/word/2010/wordprocessingShape" mc:Ignorable="w14 w15 w16se w16cid wp14">
+  <w:footnote w:type="separator" w:id="-1">
+    <w:p>
+      <w:pPr>
+        <w:spacing w:after="0" w:line="240" w:lineRule="auto"/>
+      </w:pPr>
+      <w:r>
+        <w:separator/>
+      </w:r>
+    </w:p>
+  </w:footnote>
+  <w:footnote w:type="continuationSeparator" w:id="0">
+    <w:p>
+      <w:pPr>
+        <w:spacing w:after="0" w:line="240" w:lineRule="auto"/>
+      </w:pPr>
+      <w:r>
+        <w:continuationSeparator/>
+      </w:r>
+    </w:p>
+  </w:footnote>
+</w:footnotes>
+</file>
+
+<file path=word/header1.xml><?xml version="1.0" encoding="utf-8"?>
+<w:hdr xmlns:wpc="http://schemas.microsoft.com/office/word/2010/wordprocessingCanvas" xmlns:cx="http://schemas.microsoft.com/office/drawing/2014/chartex" xmlns:cx1="http://schemas.microsoft.com/office/drawing/2015/9/8/chartex" xmlns:cx2="http://schemas.microsoft.com/office/drawing/2015/10/21/chartex" xmlns:cx3="http://schemas.microsoft.com/office/drawing/2016/5/9/chartex" xmlns:cx4="http://schemas.microsoft.com/office/drawing/2016/5/10/chartex" xmlns:cx5="http://schemas.microsoft.com/office/drawing/2016/5/11/chartex" xmlns:cx6="http://schemas.microsoft.com/office/drawing/2016/5/12/chartex" xmlns:cx7="http://schemas.microsoft.com/office/drawing/2016/5/13/chartex" xmlns:cx8="http://schemas.microsoft.com/office/drawing/2016/5/14/chartex" xmlns:mc="http://schemas.openxmlformats.org/markup-compatibility/2006" xmlns:aink="http://schemas.microsoft.com/office/drawing/2016/ink" xmlns:am3d="http://schemas.microsoft.com/office/drawing/2017/model3d" xmlns:o="urn:schemas-microsoft-com:office:office" xmlns:r="http://schemas.openxmlformats.org/officeDocument/2006/relationships" xmlns:m="http://schemas.openxmlformats.org/officeDocument/2006/math" xmlns:v="urn:schemas-microsoft-com:vml" xmlns:wp14="http://schemas.microsoft.com/office/word/2010/wordprocessingDrawing" xmlns:wp="http://schemas.openxmlformats.org/drawingml/2006/wordprocessingDrawing" xmlns:w10="urn:schemas-microsoft-com:office:word" xmlns:w="http://schemas.openxmlformats.org/wordprocessingml/2006/main" xmlns:w14="http://schemas.microsoft.com/office/word/2010/wordml" xmlns:w15="http://schemas.microsoft.com/office/word/2012/wordml" xmlns:w16cid="http://schemas.microsoft.com/office/word/2016/wordml/cid" xmlns:w16se="http://schemas.microsoft.com/office/word/2015/wordml/symex" xmlns:wpg="http://schemas.microsoft.com/office/word/2010/wordprocessingGroup" xmlns:wpi="http://schemas.microsoft.com/office/word/2010/wordprocessingInk" xmlns:wne="http://schemas.microsoft.com/office/word/2006/wordml" xmlns:wps="http://schemas.microsoft.com/office/word/2010/wordprocessingShape" mc:Ignorable="w14 w15 w16se w16cid wp14">
+  <w:p>
+    <w:pPr>
+      <w:pStyle w:val="Header"/>
+    </w:pPr>
+    <w:r>
+      <w:t>Revision</w:t>
+    </w:r>
+  </w:p>
+</w:hdr>
+</file>
+
+<file path=word/header2.xml><?xml version="1.0" encoding="utf-8"?>
+<w:hdr xmlns:wpc="http://schemas.microsoft.com/office/word/2010/wordprocessingCanvas" xmlns:cx="http://schemas.microsoft.com/office/drawing/2014/chartex" xmlns:cx1="http://schemas.microsoft.com/office/drawing/2015/9/8/chartex" xmlns:cx2="http://schemas.microsoft.com/office/drawing/2015/10/21/chartex" xmlns:cx3="http://schemas.microsoft.com/office/drawing/2016/5/9/chartex" xmlns:cx4="http://schemas.microsoft.com/office/drawing/2016/5/10/chartex" xmlns:cx5="http://schemas.microsoft.com/office/drawing/2016/5/11/chartex" xmlns:cx6="http://schemas.microsoft.com/office/drawing/2016/5/12/chartex" xmlns:cx7="http://schemas.microsoft.com/office/drawing/2016/5/13/chartex" xmlns:cx8="http://schemas.microsoft.com/office/drawing/2016/5/14/chartex" xmlns:mc="http://schemas.openxmlformats.org/markup-compatibility/2006" xmlns:aink="http://schemas.microsoft.com/office/drawing/2016/ink" xmlns:am3d="http://schemas.microsoft.com/office/drawing/2017/model3d" xmlns:o="urn:schemas-microsoft-com:office:office" xmlns:r="http://schemas.openxmlformats.org/officeDocument/2006/relationships" xmlns:m="http://schemas.openxmlformats.org/officeDocument/2006/math" xmlns:v="urn:schemas-microsoft-com:vml" xmlns:wp14="http://schemas.microsoft.com/office/word/2010/wordprocessingDrawing" xmlns:wp="http://schemas.openxmlformats.org/drawingml/2006/wordprocessingDrawing" xmlns:w10="urn:schemas-microsoft-com:office:word" xmlns:w="http://schemas.openxmlformats.org/wordprocessingml/2006/main" xmlns:w14="http://schemas.microsoft.com/office/word/2010/wordml" xmlns:w15="http://schemas.microsoft.com/office/word/2012/wordml" xmlns:w16cid="http://schemas.microsoft.com/office/word/2016/wordml/cid" xmlns:w16se="http://schemas.microsoft.com/office/word/2015/wordml/symex" xmlns:wpg="http://schemas.microsoft.com/office/word/2010/wordprocessingGroup" xmlns:wpi="http://schemas.microsoft.com/office/word/2010/wordprocessingInk" xmlns:wne="http://schemas.microsoft.com/office/word/2006/wordml" xmlns:wps="http://schemas.microsoft.com/office/word/2010/wordprocessingShape" mc:Ignorable="w14 w15 w16se w16cid wp14">
+  <w:p>
+    <w:pPr>
+      <w:pStyle w:val="Header"/>
+    </w:pPr>
+    <w:proofErr w:type="spellStart"/>
+    <w:r>
+      <w:t>Hsuan</w:t>
+    </w:r>
+    <w:proofErr w:type="spellEnd"/>
+    <w:r>
+      <w:t xml:space="preserve"> Yu Liu 823327369</w:t>
+    </w:r>
+  </w:p>
+</w:hdr>
 </file>
 
 <file path=word/numbering.xml><?xml version="1.0" encoding="utf-8"?>
@@ -1839,6 +3636,95 @@
       <w:rPr>
         <w:rFonts w:ascii="Noto Sans Symbols" w:eastAsia="Noto Sans Symbols" w:hAnsi="Noto Sans Symbols" w:cs="Noto Sans Symbols"/>
       </w:rPr>
+    </w:lvl>
+  </w:abstractNum>
+  <w:abstractNum w:abstractNumId="6" w15:restartNumberingAfterBreak="0">
+    <w:nsid w:val="6F9B5F36"/>
+    <w:multiLevelType w:val="hybridMultilevel"/>
+    <w:tmpl w:val="A9AEE2C0"/>
+    <w:lvl w:ilvl="0" w:tplc="0409000F">
+      <w:start w:val="1"/>
+      <w:numFmt w:val="decimal"/>
+      <w:lvlText w:val="%1."/>
+      <w:lvlJc w:val="left"/>
+      <w:pPr>
+        <w:ind w:left="720" w:hanging="360"/>
+      </w:pPr>
+      <w:rPr>
+        <w:rFonts w:hint="default"/>
+      </w:rPr>
+    </w:lvl>
+    <w:lvl w:ilvl="1" w:tplc="04090019" w:tentative="1">
+      <w:start w:val="1"/>
+      <w:numFmt w:val="lowerLetter"/>
+      <w:lvlText w:val="%2."/>
+      <w:lvlJc w:val="left"/>
+      <w:pPr>
+        <w:ind w:left="1440" w:hanging="360"/>
+      </w:pPr>
+    </w:lvl>
+    <w:lvl w:ilvl="2" w:tplc="0409001B" w:tentative="1">
+      <w:start w:val="1"/>
+      <w:numFmt w:val="lowerRoman"/>
+      <w:lvlText w:val="%3."/>
+      <w:lvlJc w:val="right"/>
+      <w:pPr>
+        <w:ind w:left="2160" w:hanging="180"/>
+      </w:pPr>
+    </w:lvl>
+    <w:lvl w:ilvl="3" w:tplc="0409000F" w:tentative="1">
+      <w:start w:val="1"/>
+      <w:numFmt w:val="decimal"/>
+      <w:lvlText w:val="%4."/>
+      <w:lvlJc w:val="left"/>
+      <w:pPr>
+        <w:ind w:left="2880" w:hanging="360"/>
+      </w:pPr>
+    </w:lvl>
+    <w:lvl w:ilvl="4" w:tplc="04090019" w:tentative="1">
+      <w:start w:val="1"/>
+      <w:numFmt w:val="lowerLetter"/>
+      <w:lvlText w:val="%5."/>
+      <w:lvlJc w:val="left"/>
+      <w:pPr>
+        <w:ind w:left="3600" w:hanging="360"/>
+      </w:pPr>
+    </w:lvl>
+    <w:lvl w:ilvl="5" w:tplc="0409001B" w:tentative="1">
+      <w:start w:val="1"/>
+      <w:numFmt w:val="lowerRoman"/>
+      <w:lvlText w:val="%6."/>
+      <w:lvlJc w:val="right"/>
+      <w:pPr>
+        <w:ind w:left="4320" w:hanging="180"/>
+      </w:pPr>
+    </w:lvl>
+    <w:lvl w:ilvl="6" w:tplc="0409000F" w:tentative="1">
+      <w:start w:val="1"/>
+      <w:numFmt w:val="decimal"/>
+      <w:lvlText w:val="%7."/>
+      <w:lvlJc w:val="left"/>
+      <w:pPr>
+        <w:ind w:left="5040" w:hanging="360"/>
+      </w:pPr>
+    </w:lvl>
+    <w:lvl w:ilvl="7" w:tplc="04090019" w:tentative="1">
+      <w:start w:val="1"/>
+      <w:numFmt w:val="lowerLetter"/>
+      <w:lvlText w:val="%8."/>
+      <w:lvlJc w:val="left"/>
+      <w:pPr>
+        <w:ind w:left="5760" w:hanging="360"/>
+      </w:pPr>
+    </w:lvl>
+    <w:lvl w:ilvl="8" w:tplc="0409001B" w:tentative="1">
+      <w:start w:val="1"/>
+      <w:numFmt w:val="lowerRoman"/>
+      <w:lvlText w:val="%9."/>
+      <w:lvlJc w:val="right"/>
+      <w:pPr>
+        <w:ind w:left="6480" w:hanging="180"/>
+      </w:pPr>
     </w:lvl>
   </w:abstractNum>
   <w:num w:numId="1">
@@ -1859,6 +3745,45 @@
   <w:num w:numId="6">
     <w:abstractNumId w:val="5"/>
   </w:num>
+  <w:num w:numId="7">
+    <w:abstractNumId w:val="4"/>
+    <w:lvlOverride w:ilvl="0"/>
+    <w:lvlOverride w:ilvl="1"/>
+    <w:lvlOverride w:ilvl="2"/>
+    <w:lvlOverride w:ilvl="3"/>
+    <w:lvlOverride w:ilvl="4"/>
+    <w:lvlOverride w:ilvl="5"/>
+    <w:lvlOverride w:ilvl="6"/>
+    <w:lvlOverride w:ilvl="7"/>
+    <w:lvlOverride w:ilvl="8"/>
+  </w:num>
+  <w:num w:numId="8">
+    <w:abstractNumId w:val="0"/>
+    <w:lvlOverride w:ilvl="0"/>
+    <w:lvlOverride w:ilvl="1"/>
+    <w:lvlOverride w:ilvl="2"/>
+    <w:lvlOverride w:ilvl="3"/>
+    <w:lvlOverride w:ilvl="4"/>
+    <w:lvlOverride w:ilvl="5"/>
+    <w:lvlOverride w:ilvl="6"/>
+    <w:lvlOverride w:ilvl="7"/>
+    <w:lvlOverride w:ilvl="8"/>
+  </w:num>
+  <w:num w:numId="9">
+    <w:abstractNumId w:val="1"/>
+    <w:lvlOverride w:ilvl="0"/>
+    <w:lvlOverride w:ilvl="1"/>
+    <w:lvlOverride w:ilvl="2"/>
+    <w:lvlOverride w:ilvl="3"/>
+    <w:lvlOverride w:ilvl="4"/>
+    <w:lvlOverride w:ilvl="5"/>
+    <w:lvlOverride w:ilvl="6"/>
+    <w:lvlOverride w:ilvl="7"/>
+    <w:lvlOverride w:ilvl="8"/>
+  </w:num>
+  <w:num w:numId="10">
+    <w:abstractNumId w:val="6"/>
+  </w:num>
 </w:numbering>
 </file>
 
@@ -1879,7 +3804,7 @@
       </w:pPr>
     </w:pPrDefault>
   </w:docDefaults>
-  <w:latentStyles w:defLockedState="0" w:defUIPriority="99" w:defSemiHidden="0" w:defUnhideWhenUsed="0" w:defQFormat="0" w:count="375">
+  <w:latentStyles w:defLockedState="0" w:defUIPriority="99" w:defSemiHidden="0" w:defUnhideWhenUsed="0" w:defQFormat="0" w:count="376">
     <w:lsdException w:name="Normal" w:uiPriority="0" w:qFormat="1"/>
     <w:lsdException w:name="heading 1" w:uiPriority="9" w:qFormat="1"/>
     <w:lsdException w:name="heading 2" w:semiHidden="1" w:uiPriority="9" w:unhideWhenUsed="1" w:qFormat="1"/>
@@ -2255,6 +4180,7 @@
     <w:lsdException w:name="Smart Hyperlink" w:semiHidden="1" w:unhideWhenUsed="1"/>
     <w:lsdException w:name="Hashtag" w:semiHidden="1" w:unhideWhenUsed="1"/>
     <w:lsdException w:name="Unresolved Mention" w:semiHidden="1" w:unhideWhenUsed="1"/>
+    <w:lsdException w:name="Smart Link" w:semiHidden="1" w:unhideWhenUsed="1"/>
   </w:latentStyles>
   <w:style w:type="paragraph" w:default="1" w:styleId="Normal">
     <w:name w:val="Normal"/>
@@ -2438,6 +4364,61 @@
       <w:sz w:val="48"/>
       <w:szCs w:val="48"/>
     </w:rPr>
+  </w:style>
+  <w:style w:type="paragraph" w:styleId="Header">
+    <w:name w:val="header"/>
+    <w:basedOn w:val="Normal"/>
+    <w:link w:val="HeaderChar"/>
+    <w:uiPriority w:val="99"/>
+    <w:unhideWhenUsed/>
+    <w:rsid w:val="009249C7"/>
+    <w:pPr>
+      <w:tabs>
+        <w:tab w:val="center" w:pos="4680"/>
+        <w:tab w:val="right" w:pos="9360"/>
+      </w:tabs>
+      <w:spacing w:after="0" w:line="240" w:lineRule="auto"/>
+    </w:pPr>
+  </w:style>
+  <w:style w:type="character" w:customStyle="1" w:styleId="HeaderChar">
+    <w:name w:val="Header Char"/>
+    <w:basedOn w:val="DefaultParagraphFont"/>
+    <w:link w:val="Header"/>
+    <w:uiPriority w:val="99"/>
+    <w:rsid w:val="009249C7"/>
+  </w:style>
+  <w:style w:type="paragraph" w:styleId="Footer">
+    <w:name w:val="footer"/>
+    <w:basedOn w:val="Normal"/>
+    <w:link w:val="FooterChar"/>
+    <w:uiPriority w:val="99"/>
+    <w:unhideWhenUsed/>
+    <w:rsid w:val="009249C7"/>
+    <w:pPr>
+      <w:tabs>
+        <w:tab w:val="center" w:pos="4680"/>
+        <w:tab w:val="right" w:pos="9360"/>
+      </w:tabs>
+      <w:spacing w:after="0" w:line="240" w:lineRule="auto"/>
+    </w:pPr>
+  </w:style>
+  <w:style w:type="character" w:customStyle="1" w:styleId="FooterChar">
+    <w:name w:val="Footer Char"/>
+    <w:basedOn w:val="DefaultParagraphFont"/>
+    <w:link w:val="Footer"/>
+    <w:uiPriority w:val="99"/>
+    <w:rsid w:val="009249C7"/>
+  </w:style>
+  <w:style w:type="paragraph" w:styleId="ListParagraph">
+    <w:name w:val="List Paragraph"/>
+    <w:basedOn w:val="Normal"/>
+    <w:uiPriority w:val="34"/>
+    <w:qFormat/>
+    <w:rsid w:val="00143962"/>
+    <w:pPr>
+      <w:ind w:left="720"/>
+      <w:contextualSpacing/>
+    </w:pPr>
   </w:style>
 </w:styles>
 </file>
@@ -2760,4 +4741,16 @@
   </a:objectDefaults>
   <a:extraClrSchemeLst/>
 </a:theme>
+</file>
+
+<file path=customXml/item1.xml><?xml version="1.0" encoding="utf-8"?>
+<b:Sources xmlns:b="http://schemas.openxmlformats.org/officeDocument/2006/bibliography" xmlns="http://schemas.openxmlformats.org/officeDocument/2006/bibliography" SelectedStyle="\APASixthEditionOfficeOnline.xsl" StyleName="APA" Version="6"/>
+</file>
+
+<file path=customXml/itemProps1.xml><?xml version="1.0" encoding="utf-8"?>
+<ds:datastoreItem xmlns:ds="http://schemas.openxmlformats.org/officeDocument/2006/customXml" ds:itemID="{463C4FC2-8418-432B-B032-A8EBD4BF7393}">
+  <ds:schemaRefs>
+    <ds:schemaRef ds:uri="http://schemas.openxmlformats.org/officeDocument/2006/bibliography"/>
+  </ds:schemaRefs>
+</ds:datastoreItem>
 </file>
</xml_diff>

<commit_message>
Database: High design and add Ids for lookup tables.
</commit_message>
<xml_diff>
--- a/Web&Mobile Database Development CS-648/Hsuan_Yu_Liu_Capstone_Proposal.docx
+++ b/Web&Mobile Database Development CS-648/Hsuan_Yu_Liu_Capstone_Proposal.docx
@@ -266,6 +266,14 @@
           <w:sz w:val="24"/>
           <w:szCs w:val="24"/>
         </w:rPr>
+        <w:t>s</w:t>
+      </w:r>
+      <w:r>
+        <w:rPr>
+          <w:rFonts w:ascii="Times New Roman" w:eastAsia="Times New Roman" w:hAnsi="Times New Roman" w:cs="Times New Roman"/>
+          <w:sz w:val="24"/>
+          <w:szCs w:val="24"/>
+        </w:rPr>
         <w:tab/>
         <w:t xml:space="preserve">: Primary key: </w:t>
       </w:r>
@@ -1558,6 +1566,14 @@
         </w:rPr>
         <w:t>payment_way</w:t>
       </w:r>
+      <w:r>
+        <w:rPr>
+          <w:rFonts w:ascii="Times New Roman" w:eastAsia="Times New Roman" w:hAnsi="Times New Roman" w:cs="Times New Roman"/>
+          <w:sz w:val="24"/>
+          <w:szCs w:val="24"/>
+        </w:rPr>
+        <w:t>_id</w:t>
+      </w:r>
       <w:proofErr w:type="spellEnd"/>
     </w:p>
     <w:p>
@@ -1778,7 +1794,23 @@
           <w:sz w:val="24"/>
           <w:szCs w:val="24"/>
         </w:rPr>
-        <w:t>category, price, and ingredients. The Receipts table would have the Receipt</w:t>
+        <w:t>category</w:t>
+      </w:r>
+      <w:r>
+        <w:rPr>
+          <w:rFonts w:ascii="Times New Roman" w:eastAsia="Times New Roman" w:hAnsi="Times New Roman" w:cs="Times New Roman"/>
+          <w:sz w:val="24"/>
+          <w:szCs w:val="24"/>
+        </w:rPr>
+        <w:t xml:space="preserve"> id</w:t>
+      </w:r>
+      <w:r>
+        <w:rPr>
+          <w:rFonts w:ascii="Times New Roman" w:eastAsia="Times New Roman" w:hAnsi="Times New Roman" w:cs="Times New Roman"/>
+          <w:sz w:val="24"/>
+          <w:szCs w:val="24"/>
+        </w:rPr>
+        <w:t>, price, and ingredients. The Receipts table would have the Receipt</w:t>
       </w:r>
       <w:r>
         <w:rPr>
@@ -1826,7 +1858,25 @@
           <w:sz w:val="24"/>
           <w:szCs w:val="24"/>
         </w:rPr>
-        <w:t xml:space="preserve">way, date, and product(s). </w:t>
+        <w:t>way</w:t>
+      </w:r>
+      <w:r>
+        <w:rPr>
+          <w:rFonts w:ascii="Times New Roman" w:eastAsia="Times New Roman" w:hAnsi="Times New Roman" w:cs="Times New Roman"/>
+          <w:sz w:val="24"/>
+          <w:szCs w:val="24"/>
+        </w:rPr>
+        <w:t xml:space="preserve"> id</w:t>
+      </w:r>
+      <w:bookmarkStart w:id="0" w:name="_GoBack"/>
+      <w:bookmarkEnd w:id="0"/>
+      <w:r>
+        <w:rPr>
+          <w:rFonts w:ascii="Times New Roman" w:eastAsia="Times New Roman" w:hAnsi="Times New Roman" w:cs="Times New Roman"/>
+          <w:sz w:val="24"/>
+          <w:szCs w:val="24"/>
+        </w:rPr>
+        <w:t xml:space="preserve">, date, and product(s). </w:t>
       </w:r>
       <w:proofErr w:type="spellStart"/>
       <w:r>
@@ -1936,7 +1986,7 @@
           <w:sz w:val="24"/>
           <w:szCs w:val="24"/>
         </w:rPr>
-        <w:t>category_name</w:t>
+        <w:t>category_Id</w:t>
       </w:r>
       <w:proofErr w:type="spellEnd"/>
     </w:p>
@@ -1980,6 +2030,14 @@
           <w:szCs w:val="24"/>
         </w:rPr>
         <w:t>payment_way</w:t>
+      </w:r>
+      <w:r>
+        <w:rPr>
+          <w:rFonts w:ascii="Times New Roman" w:eastAsia="Times New Roman" w:hAnsi="Times New Roman" w:cs="Times New Roman"/>
+          <w:sz w:val="24"/>
+          <w:szCs w:val="24"/>
+        </w:rPr>
+        <w:t>_Id</w:t>
       </w:r>
       <w:proofErr w:type="spellEnd"/>
     </w:p>
@@ -2410,7 +2468,7 @@
           <w:szCs w:val="24"/>
           <w:u w:val="single"/>
         </w:rPr>
-        <w:t xml:space="preserve"> administrator</w:t>
+        <w:t xml:space="preserve"> administrator to view or modify.</w:t>
       </w:r>
       <w:r>
         <w:rPr>
@@ -2419,7 +2477,7 @@
           <w:szCs w:val="24"/>
           <w:u w:val="single"/>
         </w:rPr>
-        <w:t xml:space="preserve"> to view or modify.</w:t>
+        <w:t xml:space="preserve"> The password will need more step to modify and cannot see it directly</w:t>
       </w:r>
       <w:r>
         <w:rPr>
@@ -2428,7 +2486,7 @@
           <w:szCs w:val="24"/>
           <w:u w:val="single"/>
         </w:rPr>
-        <w:t xml:space="preserve"> The password will need more step to modify and cannot see it directly</w:t>
+        <w:t>.</w:t>
       </w:r>
       <w:r>
         <w:rPr>
@@ -2437,7 +2495,7 @@
           <w:szCs w:val="24"/>
           <w:u w:val="single"/>
         </w:rPr>
-        <w:t>.</w:t>
+        <w:t xml:space="preserve"> </w:t>
       </w:r>
       <w:r>
         <w:rPr>
@@ -2446,7 +2504,7 @@
           <w:szCs w:val="24"/>
           <w:u w:val="single"/>
         </w:rPr>
-        <w:t xml:space="preserve"> </w:t>
+        <w:t>P</w:t>
       </w:r>
       <w:r>
         <w:rPr>
@@ -2455,7 +2513,7 @@
           <w:szCs w:val="24"/>
           <w:u w:val="single"/>
         </w:rPr>
-        <w:t>P</w:t>
+        <w:t>assword</w:t>
       </w:r>
       <w:r>
         <w:rPr>
@@ -2464,7 +2522,7 @@
           <w:szCs w:val="24"/>
           <w:u w:val="single"/>
         </w:rPr>
-        <w:t>assword</w:t>
+        <w:t>s</w:t>
       </w:r>
       <w:r>
         <w:rPr>
@@ -2473,7 +2531,7 @@
           <w:szCs w:val="24"/>
           <w:u w:val="single"/>
         </w:rPr>
-        <w:t>s</w:t>
+        <w:t xml:space="preserve"> will be </w:t>
       </w:r>
       <w:r>
         <w:rPr>
@@ -2482,7 +2540,7 @@
           <w:szCs w:val="24"/>
           <w:u w:val="single"/>
         </w:rPr>
-        <w:t xml:space="preserve"> will be </w:t>
+        <w:t xml:space="preserve">hidden when entering. E-mail used to reset </w:t>
       </w:r>
       <w:r>
         <w:rPr>
@@ -2491,7 +2549,7 @@
           <w:szCs w:val="24"/>
           <w:u w:val="single"/>
         </w:rPr>
-        <w:t xml:space="preserve">hidden when entering. </w:t>
+        <w:t xml:space="preserve">a </w:t>
       </w:r>
       <w:r>
         <w:rPr>
@@ -2500,7 +2558,7 @@
           <w:szCs w:val="24"/>
           <w:u w:val="single"/>
         </w:rPr>
-        <w:t xml:space="preserve">E-mail used to reset </w:t>
+        <w:t xml:space="preserve">password when a user forgot </w:t>
       </w:r>
       <w:r>
         <w:rPr>
@@ -2509,7 +2567,7 @@
           <w:szCs w:val="24"/>
           <w:u w:val="single"/>
         </w:rPr>
-        <w:t xml:space="preserve">a </w:t>
+        <w:t>the</w:t>
       </w:r>
       <w:r>
         <w:rPr>
@@ -2518,7 +2576,7 @@
           <w:szCs w:val="24"/>
           <w:u w:val="single"/>
         </w:rPr>
-        <w:t xml:space="preserve">password when </w:t>
+        <w:t xml:space="preserve"> password. Phone number is used to send</w:t>
       </w:r>
       <w:r>
         <w:rPr>
@@ -2527,46 +2585,8 @@
           <w:szCs w:val="24"/>
           <w:u w:val="single"/>
         </w:rPr>
-        <w:t>a</w:t>
-      </w:r>
-      <w:r>
-        <w:rPr>
-          <w:rFonts w:ascii="Times New Roman" w:eastAsia="Times New Roman" w:hAnsi="Times New Roman" w:cs="Times New Roman"/>
-          <w:sz w:val="24"/>
-          <w:szCs w:val="24"/>
-          <w:u w:val="single"/>
-        </w:rPr>
-        <w:t xml:space="preserve"> user forgot </w:t>
-      </w:r>
-      <w:r>
-        <w:rPr>
-          <w:rFonts w:ascii="Times New Roman" w:eastAsia="Times New Roman" w:hAnsi="Times New Roman" w:cs="Times New Roman"/>
-          <w:sz w:val="24"/>
-          <w:szCs w:val="24"/>
-          <w:u w:val="single"/>
-        </w:rPr>
-        <w:t>the</w:t>
-      </w:r>
-      <w:r>
-        <w:rPr>
-          <w:rFonts w:ascii="Times New Roman" w:eastAsia="Times New Roman" w:hAnsi="Times New Roman" w:cs="Times New Roman"/>
-          <w:sz w:val="24"/>
-          <w:szCs w:val="24"/>
-          <w:u w:val="single"/>
-        </w:rPr>
-        <w:t xml:space="preserve"> password. Phone number is used to send</w:t>
-      </w:r>
-      <w:r>
-        <w:rPr>
-          <w:rFonts w:ascii="Times New Roman" w:eastAsia="Times New Roman" w:hAnsi="Times New Roman" w:cs="Times New Roman"/>
-          <w:sz w:val="24"/>
-          <w:szCs w:val="24"/>
-          <w:u w:val="single"/>
-        </w:rPr>
         <w:t xml:space="preserve"> a</w:t>
       </w:r>
-      <w:bookmarkStart w:id="0" w:name="_GoBack"/>
-      <w:bookmarkEnd w:id="0"/>
       <w:r>
         <w:rPr>
           <w:rFonts w:ascii="Times New Roman" w:eastAsia="Times New Roman" w:hAnsi="Times New Roman" w:cs="Times New Roman"/>
@@ -2710,15 +2730,7 @@
           <w:sz w:val="24"/>
           <w:szCs w:val="24"/>
         </w:rPr>
-        <w:t>Customer</w:t>
-      </w:r>
-      <w:r>
-        <w:rPr>
-          <w:rFonts w:ascii="Times New Roman" w:eastAsia="Times New Roman" w:hAnsi="Times New Roman" w:cs="Times New Roman"/>
-          <w:sz w:val="24"/>
-          <w:szCs w:val="24"/>
-        </w:rPr>
-        <w:t xml:space="preserve"> table, password will be encrypted.</w:t>
+        <w:t>Customer table, password will be encrypted.</w:t>
       </w:r>
       <w:r>
         <w:rPr>
@@ -3747,39 +3759,12 @@
   </w:num>
   <w:num w:numId="7">
     <w:abstractNumId w:val="4"/>
-    <w:lvlOverride w:ilvl="0"/>
-    <w:lvlOverride w:ilvl="1"/>
-    <w:lvlOverride w:ilvl="2"/>
-    <w:lvlOverride w:ilvl="3"/>
-    <w:lvlOverride w:ilvl="4"/>
-    <w:lvlOverride w:ilvl="5"/>
-    <w:lvlOverride w:ilvl="6"/>
-    <w:lvlOverride w:ilvl="7"/>
-    <w:lvlOverride w:ilvl="8"/>
   </w:num>
   <w:num w:numId="8">
     <w:abstractNumId w:val="0"/>
-    <w:lvlOverride w:ilvl="0"/>
-    <w:lvlOverride w:ilvl="1"/>
-    <w:lvlOverride w:ilvl="2"/>
-    <w:lvlOverride w:ilvl="3"/>
-    <w:lvlOverride w:ilvl="4"/>
-    <w:lvlOverride w:ilvl="5"/>
-    <w:lvlOverride w:ilvl="6"/>
-    <w:lvlOverride w:ilvl="7"/>
-    <w:lvlOverride w:ilvl="8"/>
   </w:num>
   <w:num w:numId="9">
     <w:abstractNumId w:val="1"/>
-    <w:lvlOverride w:ilvl="0"/>
-    <w:lvlOverride w:ilvl="1"/>
-    <w:lvlOverride w:ilvl="2"/>
-    <w:lvlOverride w:ilvl="3"/>
-    <w:lvlOverride w:ilvl="4"/>
-    <w:lvlOverride w:ilvl="5"/>
-    <w:lvlOverride w:ilvl="6"/>
-    <w:lvlOverride w:ilvl="7"/>
-    <w:lvlOverride w:ilvl="8"/>
   </w:num>
   <w:num w:numId="10">
     <w:abstractNumId w:val="6"/>
@@ -4748,7 +4733,7 @@
 </file>
 
 <file path=customXml/itemProps1.xml><?xml version="1.0" encoding="utf-8"?>
-<ds:datastoreItem xmlns:ds="http://schemas.openxmlformats.org/officeDocument/2006/customXml" ds:itemID="{463C4FC2-8418-432B-B032-A8EBD4BF7393}">
+<ds:datastoreItem xmlns:ds="http://schemas.openxmlformats.org/officeDocument/2006/customXml" ds:itemID="{469CDE5A-866E-41B4-88A6-5C9F03D02F9C}">
   <ds:schemaRefs>
     <ds:schemaRef ds:uri="http://schemas.openxmlformats.org/officeDocument/2006/bibliography"/>
   </ds:schemaRefs>

</xml_diff>